<commit_message>
minor changes, when using for an illustration in Test Design chapter
</commit_message>
<xml_diff>
--- a/Conxpect-Utility/Testing types.docx
+++ b/Conxpect-Utility/Testing types.docx
@@ -2787,18 +2787,7 @@
                                         <w:szCs w:val="16"/>
                                         <w:u w:val="single" w:color="00B0F0"/>
                                       </w:rPr>
-                                      <w:t xml:space="preserve">● </w:t>
-                                    </w:r>
-                                    <w:r>
-                                      <w:rPr>
-                                        <w:rFonts w:ascii="Arial Narrow" w:hAnsi="Arial Narrow"/>
-                                        <w:noProof/>
-                                        <w:color w:val="000000" w:themeColor="text1"/>
-                                        <w:sz w:val="16"/>
-                                        <w:szCs w:val="16"/>
-                                        <w:u w:val="single" w:color="00B0F0"/>
-                                      </w:rPr>
-                                      <w:t>Пользовательского интерфейса</w:t>
+                                      <w:t>● Пользовательского интерфейса</w:t>
                                     </w:r>
                                   </w:p>
                                 </w:txbxContent>
@@ -2875,18 +2864,7 @@
                                         <w:szCs w:val="16"/>
                                         <w:u w:val="single" w:color="00B0F0"/>
                                       </w:rPr>
-                                      <w:t xml:space="preserve">● </w:t>
-                                    </w:r>
-                                    <w:r>
-                                      <w:rPr>
-                                        <w:rFonts w:ascii="Arial Narrow" w:hAnsi="Arial Narrow"/>
-                                        <w:noProof/>
-                                        <w:color w:val="000000" w:themeColor="text1"/>
-                                        <w:sz w:val="16"/>
-                                        <w:szCs w:val="16"/>
-                                        <w:u w:val="single" w:color="00B0F0"/>
-                                      </w:rPr>
-                                      <w:t>Удобства использования</w:t>
+                                      <w:t>● Удобства использования</w:t>
                                     </w:r>
                                   </w:p>
                                 </w:txbxContent>
@@ -3514,18 +3492,7 @@
                                           <w:szCs w:val="16"/>
                                           <w:u w:val="single" w:color="00B0F0"/>
                                         </w:rPr>
-                                        <w:t xml:space="preserve">● </w:t>
-                                      </w:r>
-                                      <w:r>
-                                        <w:rPr>
-                                          <w:rFonts w:ascii="Arial Narrow" w:hAnsi="Arial Narrow"/>
-                                          <w:noProof/>
-                                          <w:color w:val="000000" w:themeColor="text1"/>
-                                          <w:sz w:val="16"/>
-                                          <w:szCs w:val="16"/>
-                                          <w:u w:val="single" w:color="00B0F0"/>
-                                        </w:rPr>
-                                        <w:t>Произво</w:t>
+                                        <w:t>● Произво</w:t>
                                       </w:r>
                                       <w:r>
                                         <w:rPr>
@@ -3635,18 +3602,7 @@
                                             <w:szCs w:val="16"/>
                                             <w:u w:val="single" w:color="00B0F0"/>
                                           </w:rPr>
-                                          <w:t xml:space="preserve">● </w:t>
-                                        </w:r>
-                                        <w:r>
-                                          <w:rPr>
-                                            <w:rFonts w:ascii="Arial Narrow" w:hAnsi="Arial Narrow"/>
-                                            <w:noProof/>
-                                            <w:color w:val="000000" w:themeColor="text1"/>
-                                            <w:sz w:val="16"/>
-                                            <w:szCs w:val="16"/>
-                                            <w:u w:val="single" w:color="00B0F0"/>
-                                          </w:rPr>
-                                          <w:t>Нагрузочное</w:t>
+                                          <w:t>● Нагрузочное</w:t>
                                         </w:r>
                                       </w:p>
                                     </w:txbxContent>
@@ -3723,18 +3679,7 @@
                                             <w:szCs w:val="16"/>
                                             <w:u w:val="single" w:color="00B0F0"/>
                                           </w:rPr>
-                                          <w:t xml:space="preserve">● </w:t>
-                                        </w:r>
-                                        <w:r>
-                                          <w:rPr>
-                                            <w:rFonts w:ascii="Arial Narrow" w:hAnsi="Arial Narrow"/>
-                                            <w:noProof/>
-                                            <w:color w:val="000000" w:themeColor="text1"/>
-                                            <w:sz w:val="16"/>
-                                            <w:szCs w:val="16"/>
-                                            <w:u w:val="single" w:color="00B0F0"/>
-                                          </w:rPr>
-                                          <w:t>Стабильности</w:t>
+                                          <w:t>● Стабильности</w:t>
                                         </w:r>
                                       </w:p>
                                     </w:txbxContent>
@@ -3811,18 +3756,7 @@
                                             <w:szCs w:val="16"/>
                                             <w:u w:val="single" w:color="00B0F0"/>
                                           </w:rPr>
-                                          <w:t xml:space="preserve">● </w:t>
-                                        </w:r>
-                                        <w:r>
-                                          <w:rPr>
-                                            <w:rFonts w:ascii="Arial Narrow" w:hAnsi="Arial Narrow"/>
-                                            <w:noProof/>
-                                            <w:color w:val="000000" w:themeColor="text1"/>
-                                            <w:sz w:val="16"/>
-                                            <w:szCs w:val="16"/>
-                                            <w:u w:val="single" w:color="00B0F0"/>
-                                          </w:rPr>
-                                          <w:t>Стрессовое</w:t>
+                                          <w:t>● Стрессовое</w:t>
                                         </w:r>
                                       </w:p>
                                     </w:txbxContent>
@@ -3899,18 +3833,7 @@
                                             <w:szCs w:val="16"/>
                                             <w:u w:val="single" w:color="00B0F0"/>
                                           </w:rPr>
-                                          <w:t xml:space="preserve">● </w:t>
-                                        </w:r>
-                                        <w:r>
-                                          <w:rPr>
-                                            <w:rFonts w:ascii="Arial Narrow" w:hAnsi="Arial Narrow"/>
-                                            <w:noProof/>
-                                            <w:color w:val="000000" w:themeColor="text1"/>
-                                            <w:sz w:val="16"/>
-                                            <w:szCs w:val="16"/>
-                                            <w:u w:val="single" w:color="00B0F0"/>
-                                          </w:rPr>
-                                          <w:t>Объёмное</w:t>
+                                          <w:t>● Объёмное</w:t>
                                         </w:r>
                                       </w:p>
                                       <w:p>
@@ -3999,18 +3922,7 @@
                                             <w:szCs w:val="16"/>
                                             <w:u w:val="single" w:color="00B0F0"/>
                                           </w:rPr>
-                                          <w:t xml:space="preserve">● </w:t>
-                                        </w:r>
-                                        <w:r>
-                                          <w:rPr>
-                                            <w:rFonts w:ascii="Arial Narrow" w:hAnsi="Arial Narrow"/>
-                                            <w:noProof/>
-                                            <w:color w:val="000000" w:themeColor="text1"/>
-                                            <w:sz w:val="16"/>
-                                            <w:szCs w:val="16"/>
-                                            <w:u w:val="single" w:color="00B0F0"/>
-                                          </w:rPr>
-                                          <w:t>Масштабируемости</w:t>
+                                          <w:t>● Масштабируемости</w:t>
                                         </w:r>
                                       </w:p>
                                     </w:txbxContent>
@@ -4202,18 +4114,7 @@
                                       <w:szCs w:val="16"/>
                                       <w:u w:val="single" w:color="00B0F0"/>
                                     </w:rPr>
-                                    <w:t xml:space="preserve">● </w:t>
-                                  </w:r>
-                                  <w:r>
-                                    <w:rPr>
-                                      <w:rFonts w:ascii="Arial Narrow" w:hAnsi="Arial Narrow"/>
-                                      <w:noProof/>
-                                      <w:color w:val="000000" w:themeColor="text1"/>
-                                      <w:sz w:val="16"/>
-                                      <w:szCs w:val="16"/>
-                                      <w:u w:val="single" w:color="00B0F0"/>
-                                    </w:rPr>
-                                    <w:t>Ручное</w:t>
+                                    <w:t>● Ручное</w:t>
                                   </w:r>
                                 </w:p>
                               </w:txbxContent>
@@ -4290,18 +4191,7 @@
                                       <w:szCs w:val="16"/>
                                       <w:u w:val="single" w:color="00B0F0"/>
                                     </w:rPr>
-                                    <w:t xml:space="preserve">● </w:t>
-                                  </w:r>
-                                  <w:r>
-                                    <w:rPr>
-                                      <w:rFonts w:ascii="Arial Narrow" w:hAnsi="Arial Narrow"/>
-                                      <w:noProof/>
-                                      <w:color w:val="000000" w:themeColor="text1"/>
-                                      <w:sz w:val="16"/>
-                                      <w:szCs w:val="16"/>
-                                      <w:u w:val="single" w:color="00B0F0"/>
-                                    </w:rPr>
-                                    <w:t>Полуавтоматизированное</w:t>
+                                    <w:t>● Полуавтоматизированное</w:t>
                                   </w:r>
                                 </w:p>
                               </w:txbxContent>
@@ -4378,18 +4268,7 @@
                                       <w:szCs w:val="16"/>
                                       <w:u w:val="single" w:color="00B0F0"/>
                                     </w:rPr>
-                                    <w:t xml:space="preserve">● </w:t>
-                                  </w:r>
-                                  <w:r>
-                                    <w:rPr>
-                                      <w:rFonts w:ascii="Arial Narrow" w:hAnsi="Arial Narrow"/>
-                                      <w:noProof/>
-                                      <w:color w:val="000000" w:themeColor="text1"/>
-                                      <w:sz w:val="16"/>
-                                      <w:szCs w:val="16"/>
-                                      <w:u w:val="single" w:color="00B0F0"/>
-                                    </w:rPr>
-                                    <w:t>Автоматизированное</w:t>
+                                    <w:t>● Автоматизированное</w:t>
                                   </w:r>
                                 </w:p>
                                 <w:p>
@@ -4590,18 +4469,7 @@
                                       <w:szCs w:val="16"/>
                                       <w:u w:val="single" w:color="00B0F0"/>
                                     </w:rPr>
-                                    <w:t xml:space="preserve">● </w:t>
-                                  </w:r>
-                                  <w:r>
-                                    <w:rPr>
-                                      <w:rFonts w:ascii="Arial Narrow" w:hAnsi="Arial Narrow"/>
-                                      <w:noProof/>
-                                      <w:color w:val="000000" w:themeColor="text1"/>
-                                      <w:sz w:val="16"/>
-                                      <w:szCs w:val="16"/>
-                                      <w:u w:val="single" w:color="00B0F0"/>
-                                    </w:rPr>
-                                    <w:t>Негативное</w:t>
+                                    <w:t>● Негативное</w:t>
                                   </w:r>
                                 </w:p>
                                 <w:p>
@@ -4690,18 +4558,7 @@
                                       <w:szCs w:val="16"/>
                                       <w:u w:val="single" w:color="00B0F0"/>
                                     </w:rPr>
-                                    <w:t xml:space="preserve">● </w:t>
-                                  </w:r>
-                                  <w:r>
-                                    <w:rPr>
-                                      <w:rFonts w:ascii="Arial Narrow" w:hAnsi="Arial Narrow"/>
-                                      <w:noProof/>
-                                      <w:color w:val="000000" w:themeColor="text1"/>
-                                      <w:sz w:val="16"/>
-                                      <w:szCs w:val="16"/>
-                                      <w:u w:val="single" w:color="00B0F0"/>
-                                    </w:rPr>
-                                    <w:t>Позитивное</w:t>
+                                    <w:t>● Позитивное</w:t>
                                   </w:r>
                                 </w:p>
                                 <w:p>
@@ -4902,18 +4759,7 @@
                                       <w:szCs w:val="16"/>
                                       <w:u w:val="single" w:color="00B0F0"/>
                                     </w:rPr>
-                                    <w:t xml:space="preserve">● </w:t>
-                                  </w:r>
-                                  <w:r>
-                                    <w:rPr>
-                                      <w:rFonts w:ascii="Arial Narrow" w:hAnsi="Arial Narrow"/>
-                                      <w:noProof/>
-                                      <w:color w:val="000000" w:themeColor="text1"/>
-                                      <w:sz w:val="16"/>
-                                      <w:szCs w:val="16"/>
-                                      <w:u w:val="single" w:color="00B0F0"/>
-                                    </w:rPr>
-                                    <w:t>Белого ящика</w:t>
+                                    <w:t>● Белого ящика</w:t>
                                   </w:r>
                                 </w:p>
                               </w:txbxContent>
@@ -4990,18 +4836,7 @@
                                       <w:szCs w:val="16"/>
                                       <w:u w:val="single" w:color="00B0F0"/>
                                     </w:rPr>
-                                    <w:t xml:space="preserve">● </w:t>
-                                  </w:r>
-                                  <w:r>
-                                    <w:rPr>
-                                      <w:rFonts w:ascii="Arial Narrow" w:hAnsi="Arial Narrow"/>
-                                      <w:noProof/>
-                                      <w:color w:val="000000" w:themeColor="text1"/>
-                                      <w:sz w:val="16"/>
-                                      <w:szCs w:val="16"/>
-                                      <w:u w:val="single" w:color="00B0F0"/>
-                                    </w:rPr>
-                                    <w:t>Серого ящика</w:t>
+                                    <w:t>● Серого ящика</w:t>
                                   </w:r>
                                 </w:p>
                               </w:txbxContent>
@@ -5078,18 +4913,7 @@
                                       <w:szCs w:val="16"/>
                                       <w:u w:val="single" w:color="00B0F0"/>
                                     </w:rPr>
-                                    <w:t xml:space="preserve">● </w:t>
-                                  </w:r>
-                                  <w:r>
-                                    <w:rPr>
-                                      <w:rFonts w:ascii="Arial Narrow" w:hAnsi="Arial Narrow"/>
-                                      <w:noProof/>
-                                      <w:color w:val="000000" w:themeColor="text1"/>
-                                      <w:sz w:val="16"/>
-                                      <w:szCs w:val="16"/>
-                                      <w:u w:val="single" w:color="00B0F0"/>
-                                    </w:rPr>
-                                    <w:t>Чёрного ящика</w:t>
+                                    <w:t>● Чёрного ящика</w:t>
                                   </w:r>
                                 </w:p>
                                 <w:p>
@@ -5290,18 +5114,7 @@
                                       <w:szCs w:val="16"/>
                                       <w:u w:val="single" w:color="00B0F0"/>
                                     </w:rPr>
-                                    <w:t xml:space="preserve">● </w:t>
-                                  </w:r>
-                                  <w:r>
-                                    <w:rPr>
-                                      <w:rFonts w:ascii="Arial Narrow" w:hAnsi="Arial Narrow"/>
-                                      <w:noProof/>
-                                      <w:color w:val="000000" w:themeColor="text1"/>
-                                      <w:sz w:val="16"/>
-                                      <w:szCs w:val="16"/>
-                                      <w:u w:val="single" w:color="00B0F0"/>
-                                    </w:rPr>
-                                    <w:t>На основе требований</w:t>
+                                    <w:t>● На основе требований</w:t>
                                   </w:r>
                                 </w:p>
                               </w:txbxContent>
@@ -5378,18 +5191,7 @@
                                       <w:szCs w:val="16"/>
                                       <w:u w:val="single" w:color="00B0F0"/>
                                     </w:rPr>
-                                    <w:t xml:space="preserve">● </w:t>
-                                  </w:r>
-                                  <w:r>
-                                    <w:rPr>
-                                      <w:rFonts w:ascii="Arial Narrow" w:hAnsi="Arial Narrow"/>
-                                      <w:noProof/>
-                                      <w:color w:val="000000" w:themeColor="text1"/>
-                                      <w:sz w:val="16"/>
-                                      <w:szCs w:val="16"/>
-                                      <w:u w:val="single" w:color="00B0F0"/>
-                                    </w:rPr>
-                                    <w:t>По вариантам использования</w:t>
+                                    <w:t>● По вариантам использования</w:t>
                                   </w:r>
                                 </w:p>
                               </w:txbxContent>
@@ -5466,18 +5268,7 @@
                                       <w:szCs w:val="16"/>
                                       <w:u w:val="single" w:color="00B0F0"/>
                                     </w:rPr>
-                                    <w:t xml:space="preserve">● </w:t>
-                                  </w:r>
-                                  <w:r>
-                                    <w:rPr>
-                                      <w:rFonts w:ascii="Arial Narrow" w:hAnsi="Arial Narrow"/>
-                                      <w:noProof/>
-                                      <w:color w:val="000000" w:themeColor="text1"/>
-                                      <w:sz w:val="16"/>
-                                      <w:szCs w:val="16"/>
-                                      <w:u w:val="single" w:color="00B0F0"/>
-                                    </w:rPr>
-                                    <w:t>На основе модели</w:t>
+                                    <w:t>● На основе модели</w:t>
                                   </w:r>
                                 </w:p>
                                 <w:p>
@@ -8042,13 +7833,2136 @@
         </mc:AlternateContent>
       </w:r>
     </w:p>
+    <w:p/>
+    <w:p/>
+    <w:p/>
     <w:p>
       <w:bookmarkStart w:id="0" w:name="_GoBack"/>
       <w:bookmarkEnd w:id="0"/>
+      <w:r>
+        <w:rPr>
+          <w:noProof/>
+          <w:lang w:eastAsia="ru-RU"/>
+        </w:rPr>
+        <mc:AlternateContent>
+          <mc:Choice Requires="wpg">
+            <w:drawing>
+              <wp:anchor distT="0" distB="0" distL="114300" distR="114300" simplePos="0" relativeHeight="251659264" behindDoc="0" locked="0" layoutInCell="1" allowOverlap="1" wp14:anchorId="23C19CA2" wp14:editId="55A2C306">
+                <wp:simplePos x="0" y="0"/>
+                <wp:positionH relativeFrom="column">
+                  <wp:posOffset>-196272</wp:posOffset>
+                </wp:positionH>
+                <wp:positionV relativeFrom="paragraph">
+                  <wp:posOffset>71148</wp:posOffset>
+                </wp:positionV>
+                <wp:extent cx="4780548" cy="953547"/>
+                <wp:effectExtent l="0" t="0" r="0" b="0"/>
+                <wp:wrapNone/>
+                <wp:docPr id="1" name="Группа 1"/>
+                <wp:cNvGraphicFramePr/>
+                <a:graphic xmlns:a="http://schemas.openxmlformats.org/drawingml/2006/main">
+                  <a:graphicData uri="http://schemas.microsoft.com/office/word/2010/wordprocessingGroup">
+                    <wpg:wgp>
+                      <wpg:cNvGrpSpPr/>
+                      <wpg:grpSpPr>
+                        <a:xfrm>
+                          <a:off x="0" y="0"/>
+                          <a:ext cx="4780548" cy="953547"/>
+                          <a:chOff x="0" y="0"/>
+                          <a:chExt cx="4780548" cy="953547"/>
+                        </a:xfrm>
+                      </wpg:grpSpPr>
+                      <wpg:grpSp>
+                        <wpg:cNvPr id="2" name="Группа 2"/>
+                        <wpg:cNvGrpSpPr/>
+                        <wpg:grpSpPr>
+                          <a:xfrm>
+                            <a:off x="2006480" y="364027"/>
+                            <a:ext cx="943039" cy="205116"/>
+                            <a:chOff x="0" y="0"/>
+                            <a:chExt cx="1002817" cy="218108"/>
+                          </a:xfrm>
+                        </wpg:grpSpPr>
+                        <wps:wsp>
+                          <wps:cNvPr id="22" name="Овал 22"/>
+                          <wps:cNvSpPr/>
+                          <wps:spPr>
+                            <a:xfrm>
+                              <a:off x="0" y="0"/>
+                              <a:ext cx="1002665" cy="218108"/>
+                            </a:xfrm>
+                            <a:prstGeom prst="ellipse">
+                              <a:avLst/>
+                            </a:prstGeom>
+                            <a:solidFill>
+                              <a:schemeClr val="bg1"/>
+                            </a:solidFill>
+                            <a:ln w="9525">
+                              <a:solidFill>
+                                <a:srgbClr val="00B0F0"/>
+                              </a:solidFill>
+                            </a:ln>
+                          </wps:spPr>
+                          <wps:style>
+                            <a:lnRef idx="2">
+                              <a:schemeClr val="accent1">
+                                <a:shade val="50000"/>
+                              </a:schemeClr>
+                            </a:lnRef>
+                            <a:fillRef idx="1">
+                              <a:schemeClr val="accent1"/>
+                            </a:fillRef>
+                            <a:effectRef idx="0">
+                              <a:schemeClr val="accent1"/>
+                            </a:effectRef>
+                            <a:fontRef idx="minor">
+                              <a:schemeClr val="lt1"/>
+                            </a:fontRef>
+                          </wps:style>
+                          <wps:bodyPr rot="0" spcFirstLastPara="0" vertOverflow="overflow" horzOverflow="overflow" vert="horz" wrap="square" lIns="91440" tIns="45720" rIns="91440" bIns="45720" numCol="1" spcCol="0" rtlCol="0" fromWordArt="0" anchor="ctr" anchorCtr="0" forceAA="0" compatLnSpc="1">
+                            <a:prstTxWarp prst="textNoShape">
+                              <a:avLst/>
+                            </a:prstTxWarp>
+                            <a:noAutofit/>
+                          </wps:bodyPr>
+                        </wps:wsp>
+                        <wps:wsp>
+                          <wps:cNvPr id="34" name="Поле 34"/>
+                          <wps:cNvSpPr txBox="1"/>
+                          <wps:spPr>
+                            <a:xfrm>
+                              <a:off x="20472" y="27295"/>
+                              <a:ext cx="982345" cy="177165"/>
+                            </a:xfrm>
+                            <a:prstGeom prst="rect">
+                              <a:avLst/>
+                            </a:prstGeom>
+                            <a:noFill/>
+                            <a:ln w="6350">
+                              <a:noFill/>
+                            </a:ln>
+                            <a:effectLst/>
+                          </wps:spPr>
+                          <wps:style>
+                            <a:lnRef idx="0">
+                              <a:schemeClr val="accent1"/>
+                            </a:lnRef>
+                            <a:fillRef idx="0">
+                              <a:schemeClr val="accent1"/>
+                            </a:fillRef>
+                            <a:effectRef idx="0">
+                              <a:schemeClr val="accent1"/>
+                            </a:effectRef>
+                            <a:fontRef idx="minor">
+                              <a:schemeClr val="dk1"/>
+                            </a:fontRef>
+                          </wps:style>
+                          <wps:txbx>
+                            <w:txbxContent>
+                              <w:p>
+                                <w:pPr>
+                                  <w:jc w:val="center"/>
+                                  <w:rPr>
+                                    <w:sz w:val="16"/>
+                                    <w:szCs w:val="16"/>
+                                  </w:rPr>
+                                </w:pPr>
+                                <w:r>
+                                  <w:rPr>
+                                    <w:sz w:val="16"/>
+                                    <w:szCs w:val="16"/>
+                                  </w:rPr>
+                                  <w:t>СТАТЬЯ</w:t>
+                                </w:r>
+                              </w:p>
+                            </w:txbxContent>
+                          </wps:txbx>
+                          <wps:bodyPr rot="0" spcFirstLastPara="0" vertOverflow="overflow" horzOverflow="overflow" vert="horz" wrap="square" lIns="0" tIns="0" rIns="0" bIns="0" numCol="1" spcCol="0" rtlCol="0" fromWordArt="0" anchor="ctr" anchorCtr="0" forceAA="0" compatLnSpc="1">
+                            <a:prstTxWarp prst="textNoShape">
+                              <a:avLst/>
+                            </a:prstTxWarp>
+                            <a:noAutofit/>
+                          </wps:bodyPr>
+                        </wps:wsp>
+                      </wpg:grpSp>
+                      <wpg:grpSp>
+                        <wpg:cNvPr id="40" name="Группа 40"/>
+                        <wpg:cNvGrpSpPr/>
+                        <wpg:grpSpPr>
+                          <a:xfrm>
+                            <a:off x="398696" y="515705"/>
+                            <a:ext cx="1493556" cy="437842"/>
+                            <a:chOff x="0" y="0"/>
+                            <a:chExt cx="1493556" cy="437842"/>
+                          </a:xfrm>
+                        </wpg:grpSpPr>
+                        <wps:wsp>
+                          <wps:cNvPr id="58" name="Выноска 3 (без границы) 58"/>
+                          <wps:cNvSpPr/>
+                          <wps:spPr>
+                            <a:xfrm>
+                              <a:off x="0" y="0"/>
+                              <a:ext cx="983615" cy="140335"/>
+                            </a:xfrm>
+                            <a:prstGeom prst="callout3">
+                              <a:avLst>
+                                <a:gd name="adj1" fmla="val 82606"/>
+                                <a:gd name="adj2" fmla="val 98255"/>
+                                <a:gd name="adj3" fmla="val 87032"/>
+                                <a:gd name="adj4" fmla="val 109171"/>
+                                <a:gd name="adj5" fmla="val 123113"/>
+                                <a:gd name="adj6" fmla="val 117437"/>
+                                <a:gd name="adj7" fmla="val 176752"/>
+                                <a:gd name="adj8" fmla="val 122501"/>
+                              </a:avLst>
+                            </a:prstGeom>
+                            <a:noFill/>
+                            <a:ln w="9525">
+                              <a:solidFill>
+                                <a:srgbClr val="00B0F0"/>
+                              </a:solidFill>
+                            </a:ln>
+                          </wps:spPr>
+                          <wps:style>
+                            <a:lnRef idx="2">
+                              <a:schemeClr val="accent1">
+                                <a:shade val="50000"/>
+                              </a:schemeClr>
+                            </a:lnRef>
+                            <a:fillRef idx="1">
+                              <a:schemeClr val="accent1"/>
+                            </a:fillRef>
+                            <a:effectRef idx="0">
+                              <a:schemeClr val="accent1"/>
+                            </a:effectRef>
+                            <a:fontRef idx="minor">
+                              <a:schemeClr val="lt1"/>
+                            </a:fontRef>
+                          </wps:style>
+                          <wps:txbx>
+                            <w:txbxContent>
+                              <w:p>
+                                <w:pPr>
+                                  <w:jc w:val="right"/>
+                                  <w:rPr>
+                                    <w:rFonts w:ascii="Arial Narrow" w:hAnsi="Arial Narrow"/>
+                                    <w:noProof/>
+                                    <w:color w:val="000000" w:themeColor="text1"/>
+                                    <w:sz w:val="16"/>
+                                    <w:szCs w:val="16"/>
+                                    <w:u w:val="single" w:color="00B0F0"/>
+                                  </w:rPr>
+                                </w:pPr>
+                                <w:r>
+                                  <w:rPr>
+                                    <w:rFonts w:ascii="Arial Narrow" w:hAnsi="Arial Narrow"/>
+                                    <w:noProof/>
+                                    <w:color w:val="000000" w:themeColor="text1"/>
+                                    <w:sz w:val="16"/>
+                                    <w:szCs w:val="16"/>
+                                    <w:u w:val="single" w:color="00B0F0"/>
+                                  </w:rPr>
+                                  <w:t>● Релевантные статьи</w:t>
+                                </w:r>
+                              </w:p>
+                            </w:txbxContent>
+                          </wps:txbx>
+                          <wps:bodyPr rot="0" spcFirstLastPara="0" vertOverflow="overflow" horzOverflow="overflow" vert="horz" wrap="square" lIns="0" tIns="0" rIns="0" bIns="0" numCol="1" spcCol="0" rtlCol="0" fromWordArt="0" anchor="ctr" anchorCtr="0" forceAA="0" compatLnSpc="1">
+                            <a:prstTxWarp prst="textNoShape">
+                              <a:avLst/>
+                            </a:prstTxWarp>
+                            <a:noAutofit/>
+                          </wps:bodyPr>
+                        </wps:wsp>
+                        <wps:wsp>
+                          <wps:cNvPr id="92" name="Выноска 3 (без границы) 92"/>
+                          <wps:cNvSpPr/>
+                          <wps:spPr>
+                            <a:xfrm>
+                              <a:off x="0" y="138677"/>
+                              <a:ext cx="983249" cy="141158"/>
+                            </a:xfrm>
+                            <a:prstGeom prst="callout3">
+                              <a:avLst>
+                                <a:gd name="adj1" fmla="val 82606"/>
+                                <a:gd name="adj2" fmla="val 98255"/>
+                                <a:gd name="adj3" fmla="val 82638"/>
+                                <a:gd name="adj4" fmla="val 102600"/>
+                                <a:gd name="adj5" fmla="val 82288"/>
+                                <a:gd name="adj6" fmla="val 108260"/>
+                                <a:gd name="adj7" fmla="val 81125"/>
+                                <a:gd name="adj8" fmla="val 121639"/>
+                              </a:avLst>
+                            </a:prstGeom>
+                            <a:noFill/>
+                            <a:ln w="9525">
+                              <a:solidFill>
+                                <a:srgbClr val="00B0F0"/>
+                              </a:solidFill>
+                            </a:ln>
+                          </wps:spPr>
+                          <wps:style>
+                            <a:lnRef idx="2">
+                              <a:schemeClr val="accent1">
+                                <a:shade val="50000"/>
+                              </a:schemeClr>
+                            </a:lnRef>
+                            <a:fillRef idx="1">
+                              <a:schemeClr val="accent1"/>
+                            </a:fillRef>
+                            <a:effectRef idx="0">
+                              <a:schemeClr val="accent1"/>
+                            </a:effectRef>
+                            <a:fontRef idx="minor">
+                              <a:schemeClr val="lt1"/>
+                            </a:fontRef>
+                          </wps:style>
+                          <wps:txbx>
+                            <w:txbxContent>
+                              <w:p>
+                                <w:pPr>
+                                  <w:jc w:val="right"/>
+                                  <w:rPr>
+                                    <w:rFonts w:ascii="Arial Narrow" w:hAnsi="Arial Narrow"/>
+                                    <w:noProof/>
+                                    <w:color w:val="000000" w:themeColor="text1"/>
+                                    <w:sz w:val="16"/>
+                                    <w:szCs w:val="16"/>
+                                    <w:u w:val="single" w:color="00B0F0"/>
+                                  </w:rPr>
+                                </w:pPr>
+                                <w:r>
+                                  <w:rPr>
+                                    <w:rFonts w:ascii="Arial Narrow" w:hAnsi="Arial Narrow"/>
+                                    <w:noProof/>
+                                    <w:color w:val="000000" w:themeColor="text1"/>
+                                    <w:sz w:val="16"/>
+                                    <w:szCs w:val="16"/>
+                                    <w:u w:val="single" w:color="00B0F0"/>
+                                  </w:rPr>
+                                  <w:t xml:space="preserve">● Ресурсы </w:t>
+                                </w:r>
+                              </w:p>
+                            </w:txbxContent>
+                          </wps:txbx>
+                          <wps:bodyPr rot="0" spcFirstLastPara="0" vertOverflow="overflow" horzOverflow="overflow" vert="horz" wrap="square" lIns="0" tIns="0" rIns="0" bIns="0" numCol="1" spcCol="0" rtlCol="0" fromWordArt="0" anchor="ctr" anchorCtr="0" forceAA="0" compatLnSpc="1">
+                            <a:prstTxWarp prst="textNoShape">
+                              <a:avLst/>
+                            </a:prstTxWarp>
+                            <a:noAutofit/>
+                          </wps:bodyPr>
+                        </wps:wsp>
+                        <wps:wsp>
+                          <wps:cNvPr id="93" name="Выноска 3 (без границы) 93"/>
+                          <wps:cNvSpPr/>
+                          <wps:spPr>
+                            <a:xfrm>
+                              <a:off x="47670" y="290354"/>
+                              <a:ext cx="935650" cy="147488"/>
+                            </a:xfrm>
+                            <a:prstGeom prst="callout3">
+                              <a:avLst>
+                                <a:gd name="adj1" fmla="val 82606"/>
+                                <a:gd name="adj2" fmla="val 98255"/>
+                                <a:gd name="adj3" fmla="val 73530"/>
+                                <a:gd name="adj4" fmla="val 106050"/>
+                                <a:gd name="adj5" fmla="val 32492"/>
+                                <a:gd name="adj6" fmla="val 116341"/>
+                                <a:gd name="adj7" fmla="val -17637"/>
+                                <a:gd name="adj8" fmla="val 122779"/>
+                              </a:avLst>
+                            </a:prstGeom>
+                            <a:noFill/>
+                            <a:ln w="9525">
+                              <a:solidFill>
+                                <a:srgbClr val="00B0F0"/>
+                              </a:solidFill>
+                            </a:ln>
+                          </wps:spPr>
+                          <wps:style>
+                            <a:lnRef idx="2">
+                              <a:schemeClr val="accent1">
+                                <a:shade val="50000"/>
+                              </a:schemeClr>
+                            </a:lnRef>
+                            <a:fillRef idx="1">
+                              <a:schemeClr val="accent1"/>
+                            </a:fillRef>
+                            <a:effectRef idx="0">
+                              <a:schemeClr val="accent1"/>
+                            </a:effectRef>
+                            <a:fontRef idx="minor">
+                              <a:schemeClr val="lt1"/>
+                            </a:fontRef>
+                          </wps:style>
+                          <wps:txbx>
+                            <w:txbxContent>
+                              <w:p>
+                                <w:pPr>
+                                  <w:jc w:val="right"/>
+                                  <w:rPr>
+                                    <w:rFonts w:ascii="Arial Narrow" w:hAnsi="Arial Narrow"/>
+                                    <w:noProof/>
+                                    <w:color w:val="000000" w:themeColor="text1"/>
+                                    <w:sz w:val="16"/>
+                                    <w:szCs w:val="16"/>
+                                    <w:u w:val="single" w:color="00B0F0"/>
+                                  </w:rPr>
+                                </w:pPr>
+                                <w:r>
+                                  <w:rPr>
+                                    <w:rFonts w:ascii="Arial Narrow" w:hAnsi="Arial Narrow"/>
+                                    <w:noProof/>
+                                    <w:color w:val="000000" w:themeColor="text1"/>
+                                    <w:sz w:val="16"/>
+                                    <w:szCs w:val="16"/>
+                                    <w:u w:val="single" w:color="00B0F0"/>
+                                  </w:rPr>
+                                  <w:t>● Новые слова</w:t>
+                                </w:r>
+                              </w:p>
+                            </w:txbxContent>
+                          </wps:txbx>
+                          <wps:bodyPr rot="0" spcFirstLastPara="0" vertOverflow="overflow" horzOverflow="overflow" vert="horz" wrap="square" lIns="0" tIns="0" rIns="0" bIns="0" numCol="1" spcCol="0" rtlCol="0" fromWordArt="0" anchor="ctr" anchorCtr="0" forceAA="0" compatLnSpc="1">
+                            <a:prstTxWarp prst="textNoShape">
+                              <a:avLst/>
+                            </a:prstTxWarp>
+                            <a:noAutofit/>
+                          </wps:bodyPr>
+                        </wps:wsp>
+                        <wps:wsp>
+                          <wps:cNvPr id="94" name="Выноска 3 (без границы) 94"/>
+                          <wps:cNvSpPr/>
+                          <wps:spPr>
+                            <a:xfrm>
+                              <a:off x="1135416" y="147344"/>
+                              <a:ext cx="358140" cy="140335"/>
+                            </a:xfrm>
+                            <a:prstGeom prst="callout3">
+                              <a:avLst>
+                                <a:gd name="adj1" fmla="val 83186"/>
+                                <a:gd name="adj2" fmla="val 99895"/>
+                                <a:gd name="adj3" fmla="val 52687"/>
+                                <a:gd name="adj4" fmla="val 118302"/>
+                                <a:gd name="adj5" fmla="val -17176"/>
+                                <a:gd name="adj6" fmla="val 130599"/>
+                                <a:gd name="adj7" fmla="val -110434"/>
+                                <a:gd name="adj8" fmla="val 144814"/>
+                              </a:avLst>
+                            </a:prstGeom>
+                            <a:noFill/>
+                            <a:ln w="9525">
+                              <a:solidFill>
+                                <a:srgbClr val="00B0F0"/>
+                              </a:solidFill>
+                            </a:ln>
+                          </wps:spPr>
+                          <wps:style>
+                            <a:lnRef idx="2">
+                              <a:schemeClr val="accent1">
+                                <a:shade val="50000"/>
+                              </a:schemeClr>
+                            </a:lnRef>
+                            <a:fillRef idx="1">
+                              <a:schemeClr val="accent1"/>
+                            </a:fillRef>
+                            <a:effectRef idx="0">
+                              <a:schemeClr val="accent1"/>
+                            </a:effectRef>
+                            <a:fontRef idx="minor">
+                              <a:schemeClr val="lt1"/>
+                            </a:fontRef>
+                          </wps:style>
+                          <wps:txbx>
+                            <w:txbxContent>
+                              <w:p>
+                                <w:pPr>
+                                  <w:jc w:val="right"/>
+                                  <w:rPr>
+                                    <w:rFonts w:ascii="Arial Narrow" w:hAnsi="Arial Narrow"/>
+                                    <w:noProof/>
+                                    <w:color w:val="000000" w:themeColor="text1"/>
+                                    <w:sz w:val="16"/>
+                                    <w:szCs w:val="16"/>
+                                    <w:u w:val="single" w:color="00B0F0"/>
+                                  </w:rPr>
+                                </w:pPr>
+                                <w:r>
+                                  <w:rPr>
+                                    <w:rFonts w:ascii="Arial Narrow" w:hAnsi="Arial Narrow"/>
+                                    <w:noProof/>
+                                    <w:color w:val="000000" w:themeColor="text1"/>
+                                    <w:sz w:val="16"/>
+                                    <w:szCs w:val="16"/>
+                                    <w:u w:val="single" w:color="00B0F0"/>
+                                  </w:rPr>
+                                  <w:t>Ссылки</w:t>
+                                </w:r>
+                              </w:p>
+                            </w:txbxContent>
+                          </wps:txbx>
+                          <wps:bodyPr rot="0" spcFirstLastPara="0" vertOverflow="overflow" horzOverflow="overflow" vert="horz" wrap="square" lIns="0" tIns="0" rIns="0" bIns="0" numCol="1" spcCol="0" rtlCol="0" fromWordArt="0" anchor="ctr" anchorCtr="0" forceAA="0" compatLnSpc="1">
+                            <a:prstTxWarp prst="textNoShape">
+                              <a:avLst/>
+                            </a:prstTxWarp>
+                            <a:noAutofit/>
+                          </wps:bodyPr>
+                        </wps:wsp>
+                      </wpg:grpSp>
+                      <wpg:grpSp>
+                        <wpg:cNvPr id="95" name="Группа 95"/>
+                        <wpg:cNvGrpSpPr/>
+                        <wpg:grpSpPr>
+                          <a:xfrm>
+                            <a:off x="2946881" y="34670"/>
+                            <a:ext cx="1735741" cy="387337"/>
+                            <a:chOff x="0" y="0"/>
+                            <a:chExt cx="1735741" cy="387337"/>
+                          </a:xfrm>
+                        </wpg:grpSpPr>
+                        <wps:wsp>
+                          <wps:cNvPr id="96" name="Выноска 3 (без границы) 96"/>
+                          <wps:cNvSpPr/>
+                          <wps:spPr>
+                            <a:xfrm>
+                              <a:off x="0" y="108341"/>
+                              <a:ext cx="589280" cy="140335"/>
+                            </a:xfrm>
+                            <a:prstGeom prst="callout3">
+                              <a:avLst>
+                                <a:gd name="adj1" fmla="val 83614"/>
+                                <a:gd name="adj2" fmla="val 959"/>
+                                <a:gd name="adj3" fmla="val 106132"/>
+                                <a:gd name="adj4" fmla="val -8847"/>
+                                <a:gd name="adj5" fmla="val 142353"/>
+                                <a:gd name="adj6" fmla="val -15236"/>
+                                <a:gd name="adj7" fmla="val 174119"/>
+                                <a:gd name="adj8" fmla="val -19561"/>
+                              </a:avLst>
+                            </a:prstGeom>
+                            <a:noFill/>
+                            <a:ln w="9525">
+                              <a:solidFill>
+                                <a:srgbClr val="00B0F0"/>
+                              </a:solidFill>
+                            </a:ln>
+                          </wps:spPr>
+                          <wps:style>
+                            <a:lnRef idx="2">
+                              <a:schemeClr val="accent1">
+                                <a:shade val="50000"/>
+                              </a:schemeClr>
+                            </a:lnRef>
+                            <a:fillRef idx="1">
+                              <a:schemeClr val="accent1"/>
+                            </a:fillRef>
+                            <a:effectRef idx="0">
+                              <a:schemeClr val="accent1"/>
+                            </a:effectRef>
+                            <a:fontRef idx="minor">
+                              <a:schemeClr val="lt1"/>
+                            </a:fontRef>
+                          </wps:style>
+                          <wps:txbx>
+                            <w:txbxContent>
+                              <w:p>
+                                <w:pPr>
+                                  <w:rPr>
+                                    <w:rFonts w:ascii="Arial Narrow" w:hAnsi="Arial Narrow"/>
+                                    <w:noProof/>
+                                    <w:color w:val="000000" w:themeColor="text1"/>
+                                    <w:sz w:val="16"/>
+                                    <w:szCs w:val="16"/>
+                                    <w:u w:val="single" w:color="00B0F0"/>
+                                  </w:rPr>
+                                </w:pPr>
+                                <w:r>
+                                  <w:rPr>
+                                    <w:rFonts w:ascii="Arial Narrow" w:hAnsi="Arial Narrow"/>
+                                    <w:noProof/>
+                                    <w:color w:val="000000" w:themeColor="text1"/>
+                                    <w:sz w:val="16"/>
+                                    <w:szCs w:val="16"/>
+                                    <w:u w:val="single" w:color="00B0F0"/>
+                                  </w:rPr>
+                                  <w:t>Кто читает</w:t>
+                                </w:r>
+                              </w:p>
+                            </w:txbxContent>
+                          </wps:txbx>
+                          <wps:bodyPr rot="0" spcFirstLastPara="0" vertOverflow="overflow" horzOverflow="overflow" vert="horz" wrap="square" lIns="0" tIns="0" rIns="0" bIns="0" numCol="1" spcCol="0" rtlCol="0" fromWordArt="0" anchor="ctr" anchorCtr="0" forceAA="0" compatLnSpc="1">
+                            <a:prstTxWarp prst="textNoShape">
+                              <a:avLst/>
+                            </a:prstTxWarp>
+                            <a:noAutofit/>
+                          </wps:bodyPr>
+                        </wps:wsp>
+                        <wpg:grpSp>
+                          <wpg:cNvPr id="97" name="Группа 97"/>
+                          <wpg:cNvGrpSpPr/>
+                          <wpg:grpSpPr>
+                            <a:xfrm>
+                              <a:off x="606711" y="0"/>
+                              <a:ext cx="1129030" cy="387337"/>
+                              <a:chOff x="0" y="0"/>
+                              <a:chExt cx="1129030" cy="387337"/>
+                            </a:xfrm>
+                          </wpg:grpSpPr>
+                          <wps:wsp>
+                            <wps:cNvPr id="98" name="Выноска 3 (без границы) 98"/>
+                            <wps:cNvSpPr/>
+                            <wps:spPr>
+                              <a:xfrm flipH="1">
+                                <a:off x="8668" y="0"/>
+                                <a:ext cx="987528" cy="115139"/>
+                              </a:xfrm>
+                              <a:prstGeom prst="callout3">
+                                <a:avLst>
+                                  <a:gd name="adj1" fmla="val 86370"/>
+                                  <a:gd name="adj2" fmla="val 96499"/>
+                                  <a:gd name="adj3" fmla="val 104395"/>
+                                  <a:gd name="adj4" fmla="val 106263"/>
+                                  <a:gd name="adj5" fmla="val 131229"/>
+                                  <a:gd name="adj6" fmla="val 111820"/>
+                                  <a:gd name="adj7" fmla="val 190683"/>
+                                  <a:gd name="adj8" fmla="val 116895"/>
+                                </a:avLst>
+                              </a:prstGeom>
+                              <a:noFill/>
+                              <a:ln w="9525">
+                                <a:solidFill>
+                                  <a:srgbClr val="00B0F0"/>
+                                </a:solidFill>
+                              </a:ln>
+                            </wps:spPr>
+                            <wps:style>
+                              <a:lnRef idx="2">
+                                <a:schemeClr val="accent1">
+                                  <a:shade val="50000"/>
+                                </a:schemeClr>
+                              </a:lnRef>
+                              <a:fillRef idx="1">
+                                <a:schemeClr val="accent1"/>
+                              </a:fillRef>
+                              <a:effectRef idx="0">
+                                <a:schemeClr val="accent1"/>
+                              </a:effectRef>
+                              <a:fontRef idx="minor">
+                                <a:schemeClr val="lt1"/>
+                              </a:fontRef>
+                            </wps:style>
+                            <wps:txbx>
+                              <w:txbxContent>
+                                <w:p>
+                                  <w:pPr>
+                                    <w:rPr>
+                                      <w:rFonts w:ascii="Arial Narrow" w:hAnsi="Arial Narrow"/>
+                                      <w:noProof/>
+                                      <w:color w:val="000000" w:themeColor="text1"/>
+                                      <w:sz w:val="16"/>
+                                      <w:szCs w:val="16"/>
+                                      <w:u w:val="single" w:color="00B0F0"/>
+                                    </w:rPr>
+                                  </w:pPr>
+                                  <w:r>
+                                    <w:rPr>
+                                      <w:rFonts w:ascii="Arial Narrow" w:hAnsi="Arial Narrow"/>
+                                      <w:noProof/>
+                                      <w:color w:val="000000" w:themeColor="text1"/>
+                                      <w:sz w:val="16"/>
+                                      <w:szCs w:val="16"/>
+                                      <w:u w:val="single" w:color="00B0F0"/>
+                                    </w:rPr>
+                                    <w:t>● Студенты</w:t>
+                                  </w:r>
+                                </w:p>
+                              </w:txbxContent>
+                            </wps:txbx>
+                            <wps:bodyPr rot="0" spcFirstLastPara="0" vertOverflow="overflow" horzOverflow="overflow" vert="horz" wrap="square" lIns="0" tIns="0" rIns="0" bIns="0" numCol="1" spcCol="0" rtlCol="0" fromWordArt="0" anchor="ctr" anchorCtr="0" forceAA="0" compatLnSpc="1">
+                              <a:prstTxWarp prst="textNoShape">
+                                <a:avLst/>
+                              </a:prstTxWarp>
+                              <a:noAutofit/>
+                            </wps:bodyPr>
+                          </wps:wsp>
+                          <wps:wsp>
+                            <wps:cNvPr id="99" name="Выноска 3 (без границы) 99"/>
+                            <wps:cNvSpPr/>
+                            <wps:spPr>
+                              <a:xfrm flipH="1">
+                                <a:off x="0" y="108341"/>
+                                <a:ext cx="1129030" cy="134229"/>
+                              </a:xfrm>
+                              <a:prstGeom prst="callout3">
+                                <a:avLst>
+                                  <a:gd name="adj1" fmla="val 82606"/>
+                                  <a:gd name="adj2" fmla="val 98255"/>
+                                  <a:gd name="adj3" fmla="val 83743"/>
+                                  <a:gd name="adj4" fmla="val 104131"/>
+                                  <a:gd name="adj5" fmla="val 84732"/>
+                                  <a:gd name="adj6" fmla="val 111276"/>
+                                  <a:gd name="adj7" fmla="val 84552"/>
+                                  <a:gd name="adj8" fmla="val 117029"/>
+                                </a:avLst>
+                              </a:prstGeom>
+                              <a:noFill/>
+                              <a:ln w="9525">
+                                <a:solidFill>
+                                  <a:srgbClr val="00B0F0"/>
+                                </a:solidFill>
+                              </a:ln>
+                            </wps:spPr>
+                            <wps:style>
+                              <a:lnRef idx="2">
+                                <a:schemeClr val="accent1">
+                                  <a:shade val="50000"/>
+                                </a:schemeClr>
+                              </a:lnRef>
+                              <a:fillRef idx="1">
+                                <a:schemeClr val="accent1"/>
+                              </a:fillRef>
+                              <a:effectRef idx="0">
+                                <a:schemeClr val="accent1"/>
+                              </a:effectRef>
+                              <a:fontRef idx="minor">
+                                <a:schemeClr val="lt1"/>
+                              </a:fontRef>
+                            </wps:style>
+                            <wps:txbx>
+                              <w:txbxContent>
+                                <w:p>
+                                  <w:pPr>
+                                    <w:rPr>
+                                      <w:rFonts w:ascii="Arial Narrow" w:hAnsi="Arial Narrow"/>
+                                      <w:noProof/>
+                                      <w:color w:val="000000" w:themeColor="text1"/>
+                                      <w:sz w:val="16"/>
+                                      <w:szCs w:val="16"/>
+                                      <w:u w:val="single" w:color="00B0F0"/>
+                                    </w:rPr>
+                                  </w:pPr>
+                                  <w:r>
+                                    <w:rPr>
+                                      <w:rFonts w:ascii="Arial Narrow" w:hAnsi="Arial Narrow"/>
+                                      <w:noProof/>
+                                      <w:color w:val="000000" w:themeColor="text1"/>
+                                      <w:sz w:val="16"/>
+                                      <w:szCs w:val="16"/>
+                                      <w:u w:val="single" w:color="00B0F0"/>
+                                    </w:rPr>
+                                    <w:t>● Преподаватели</w:t>
+                                  </w:r>
+                                </w:p>
+                              </w:txbxContent>
+                            </wps:txbx>
+                            <wps:bodyPr rot="0" spcFirstLastPara="0" vertOverflow="overflow" horzOverflow="overflow" vert="horz" wrap="square" lIns="0" tIns="0" rIns="0" bIns="0" numCol="1" spcCol="0" rtlCol="0" fromWordArt="0" anchor="ctr" anchorCtr="0" forceAA="0" compatLnSpc="1">
+                              <a:prstTxWarp prst="textNoShape">
+                                <a:avLst/>
+                              </a:prstTxWarp>
+                              <a:noAutofit/>
+                            </wps:bodyPr>
+                          </wps:wsp>
+                          <wps:wsp>
+                            <wps:cNvPr id="100" name="Выноска 3 (без границы) 100"/>
+                            <wps:cNvSpPr/>
+                            <wps:spPr>
+                              <a:xfrm flipH="1">
+                                <a:off x="0" y="234017"/>
+                                <a:ext cx="1084251" cy="153320"/>
+                              </a:xfrm>
+                              <a:prstGeom prst="callout3">
+                                <a:avLst>
+                                  <a:gd name="adj1" fmla="val 73059"/>
+                                  <a:gd name="adj2" fmla="val 98677"/>
+                                  <a:gd name="adj3" fmla="val 64206"/>
+                                  <a:gd name="adj4" fmla="val 104637"/>
+                                  <a:gd name="adj5" fmla="val 38794"/>
+                                  <a:gd name="adj6" fmla="val 109797"/>
+                                  <a:gd name="adj7" fmla="val -5205"/>
+                                  <a:gd name="adj8" fmla="val 115302"/>
+                                </a:avLst>
+                              </a:prstGeom>
+                              <a:noFill/>
+                              <a:ln w="9525">
+                                <a:solidFill>
+                                  <a:srgbClr val="00B0F0"/>
+                                </a:solidFill>
+                              </a:ln>
+                            </wps:spPr>
+                            <wps:style>
+                              <a:lnRef idx="2">
+                                <a:schemeClr val="accent1">
+                                  <a:shade val="50000"/>
+                                </a:schemeClr>
+                              </a:lnRef>
+                              <a:fillRef idx="1">
+                                <a:schemeClr val="accent1"/>
+                              </a:fillRef>
+                              <a:effectRef idx="0">
+                                <a:schemeClr val="accent1"/>
+                              </a:effectRef>
+                              <a:fontRef idx="minor">
+                                <a:schemeClr val="lt1"/>
+                              </a:fontRef>
+                            </wps:style>
+                            <wps:txbx>
+                              <w:txbxContent>
+                                <w:p>
+                                  <w:pPr>
+                                    <w:rPr>
+                                      <w:rFonts w:ascii="Arial Narrow" w:hAnsi="Arial Narrow"/>
+                                      <w:noProof/>
+                                      <w:color w:val="000000" w:themeColor="text1"/>
+                                      <w:sz w:val="16"/>
+                                      <w:szCs w:val="16"/>
+                                      <w:u w:val="single" w:color="00B0F0"/>
+                                    </w:rPr>
+                                  </w:pPr>
+                                  <w:r>
+                                    <w:rPr>
+                                      <w:rFonts w:ascii="Arial Narrow" w:hAnsi="Arial Narrow"/>
+                                      <w:noProof/>
+                                      <w:color w:val="000000" w:themeColor="text1"/>
+                                      <w:sz w:val="16"/>
+                                      <w:szCs w:val="16"/>
+                                      <w:u w:val="single" w:color="00B0F0"/>
+                                    </w:rPr>
+                                    <w:t>● Любопытствующие</w:t>
+                                  </w:r>
+                                </w:p>
+                                <w:p>
+                                  <w:pPr>
+                                    <w:rPr>
+                                      <w:rFonts w:ascii="Arial Narrow" w:hAnsi="Arial Narrow"/>
+                                      <w:noProof/>
+                                      <w:color w:val="000000" w:themeColor="text1"/>
+                                      <w:sz w:val="16"/>
+                                      <w:szCs w:val="16"/>
+                                      <w:u w:val="single" w:color="00B0F0"/>
+                                    </w:rPr>
+                                  </w:pPr>
+                                </w:p>
+                              </w:txbxContent>
+                            </wps:txbx>
+                            <wps:bodyPr rot="0" spcFirstLastPara="0" vertOverflow="overflow" horzOverflow="overflow" vert="horz" wrap="square" lIns="0" tIns="0" rIns="0" bIns="0" numCol="1" spcCol="0" rtlCol="0" fromWordArt="0" anchor="ctr" anchorCtr="0" forceAA="0" compatLnSpc="1">
+                              <a:prstTxWarp prst="textNoShape">
+                                <a:avLst/>
+                              </a:prstTxWarp>
+                              <a:noAutofit/>
+                            </wps:bodyPr>
+                          </wps:wsp>
+                        </wpg:grpSp>
+                      </wpg:grpSp>
+                      <wpg:grpSp>
+                        <wpg:cNvPr id="101" name="Группа 101"/>
+                        <wpg:cNvGrpSpPr/>
+                        <wpg:grpSpPr>
+                          <a:xfrm>
+                            <a:off x="0" y="0"/>
+                            <a:ext cx="1857122" cy="500028"/>
+                            <a:chOff x="0" y="0"/>
+                            <a:chExt cx="1857122" cy="500028"/>
+                          </a:xfrm>
+                        </wpg:grpSpPr>
+                        <wps:wsp>
+                          <wps:cNvPr id="102" name="Выноска 3 (без границы) 102"/>
+                          <wps:cNvSpPr/>
+                          <wps:spPr>
+                            <a:xfrm>
+                              <a:off x="1196087" y="190681"/>
+                              <a:ext cx="661035" cy="140335"/>
+                            </a:xfrm>
+                            <a:prstGeom prst="callout3">
+                              <a:avLst>
+                                <a:gd name="adj1" fmla="val 86274"/>
+                                <a:gd name="adj2" fmla="val 96617"/>
+                                <a:gd name="adj3" fmla="val 92316"/>
+                                <a:gd name="adj4" fmla="val 108463"/>
+                                <a:gd name="adj5" fmla="val 123825"/>
+                                <a:gd name="adj6" fmla="val 117508"/>
+                                <a:gd name="adj7" fmla="val 165549"/>
+                                <a:gd name="adj8" fmla="val 124574"/>
+                              </a:avLst>
+                            </a:prstGeom>
+                            <a:noFill/>
+                            <a:ln w="9525">
+                              <a:solidFill>
+                                <a:srgbClr val="00B0F0"/>
+                              </a:solidFill>
+                            </a:ln>
+                          </wps:spPr>
+                          <wps:style>
+                            <a:lnRef idx="2">
+                              <a:schemeClr val="accent1">
+                                <a:shade val="50000"/>
+                              </a:schemeClr>
+                            </a:lnRef>
+                            <a:fillRef idx="1">
+                              <a:schemeClr val="accent1"/>
+                            </a:fillRef>
+                            <a:effectRef idx="0">
+                              <a:schemeClr val="accent1"/>
+                            </a:effectRef>
+                            <a:fontRef idx="minor">
+                              <a:schemeClr val="lt1"/>
+                            </a:fontRef>
+                          </wps:style>
+                          <wps:txbx>
+                            <w:txbxContent>
+                              <w:p>
+                                <w:pPr>
+                                  <w:jc w:val="right"/>
+                                  <w:rPr>
+                                    <w:rFonts w:ascii="Arial Narrow" w:hAnsi="Arial Narrow"/>
+                                    <w:noProof/>
+                                    <w:color w:val="000000" w:themeColor="text1"/>
+                                    <w:sz w:val="16"/>
+                                    <w:szCs w:val="16"/>
+                                    <w:u w:val="single" w:color="00B0F0"/>
+                                  </w:rPr>
+                                </w:pPr>
+                                <w:r>
+                                  <w:rPr>
+                                    <w:rFonts w:ascii="Arial Narrow" w:hAnsi="Arial Narrow"/>
+                                    <w:noProof/>
+                                    <w:color w:val="000000" w:themeColor="text1"/>
+                                    <w:sz w:val="16"/>
+                                    <w:szCs w:val="16"/>
+                                    <w:u w:val="single" w:color="00B0F0"/>
+                                  </w:rPr>
+                                  <w:t>Материалы</w:t>
+                                </w:r>
+                              </w:p>
+                            </w:txbxContent>
+                          </wps:txbx>
+                          <wps:bodyPr rot="0" spcFirstLastPara="0" vertOverflow="overflow" horzOverflow="overflow" vert="horz" wrap="square" lIns="0" tIns="0" rIns="0" bIns="0" numCol="1" spcCol="0" rtlCol="0" fromWordArt="0" anchor="ctr" anchorCtr="0" forceAA="0" compatLnSpc="1">
+                            <a:prstTxWarp prst="textNoShape">
+                              <a:avLst/>
+                            </a:prstTxWarp>
+                            <a:noAutofit/>
+                          </wps:bodyPr>
+                        </wps:wsp>
+                        <wps:wsp>
+                          <wps:cNvPr id="103" name="Выноска 3 (без границы) 103"/>
+                          <wps:cNvSpPr/>
+                          <wps:spPr>
+                            <a:xfrm>
+                              <a:off x="0" y="0"/>
+                              <a:ext cx="1270000" cy="140335"/>
+                            </a:xfrm>
+                            <a:prstGeom prst="callout3">
+                              <a:avLst>
+                                <a:gd name="adj1" fmla="val 82606"/>
+                                <a:gd name="adj2" fmla="val 98255"/>
+                                <a:gd name="adj3" fmla="val 100849"/>
+                                <a:gd name="adj4" fmla="val 103882"/>
+                                <a:gd name="adj5" fmla="val 136929"/>
+                                <a:gd name="adj6" fmla="val 107311"/>
+                                <a:gd name="adj7" fmla="val 222287"/>
+                                <a:gd name="adj8" fmla="val 111535"/>
+                              </a:avLst>
+                            </a:prstGeom>
+                            <a:noFill/>
+                            <a:ln w="9525">
+                              <a:solidFill>
+                                <a:srgbClr val="00B0F0"/>
+                              </a:solidFill>
+                            </a:ln>
+                          </wps:spPr>
+                          <wps:style>
+                            <a:lnRef idx="2">
+                              <a:schemeClr val="accent1">
+                                <a:shade val="50000"/>
+                              </a:schemeClr>
+                            </a:lnRef>
+                            <a:fillRef idx="1">
+                              <a:schemeClr val="accent1"/>
+                            </a:fillRef>
+                            <a:effectRef idx="0">
+                              <a:schemeClr val="accent1"/>
+                            </a:effectRef>
+                            <a:fontRef idx="minor">
+                              <a:schemeClr val="lt1"/>
+                            </a:fontRef>
+                          </wps:style>
+                          <wps:txbx>
+                            <w:txbxContent>
+                              <w:p>
+                                <w:pPr>
+                                  <w:jc w:val="right"/>
+                                  <w:rPr>
+                                    <w:rFonts w:ascii="Arial Narrow" w:hAnsi="Arial Narrow"/>
+                                    <w:noProof/>
+                                    <w:color w:val="000000" w:themeColor="text1"/>
+                                    <w:sz w:val="16"/>
+                                    <w:szCs w:val="16"/>
+                                    <w:u w:val="single" w:color="00B0F0"/>
+                                  </w:rPr>
+                                </w:pPr>
+                                <w:r>
+                                  <w:rPr>
+                                    <w:rFonts w:ascii="Arial Narrow" w:hAnsi="Arial Narrow"/>
+                                    <w:noProof/>
+                                    <w:color w:val="000000" w:themeColor="text1"/>
+                                    <w:sz w:val="16"/>
+                                    <w:szCs w:val="16"/>
+                                    <w:u w:val="single" w:color="00B0F0"/>
+                                  </w:rPr>
+                                  <w:t>● Книги</w:t>
+                                </w:r>
+                              </w:p>
+                            </w:txbxContent>
+                          </wps:txbx>
+                          <wps:bodyPr rot="0" spcFirstLastPara="0" vertOverflow="overflow" horzOverflow="overflow" vert="horz" wrap="square" lIns="0" tIns="0" rIns="0" bIns="0" numCol="1" spcCol="0" rtlCol="0" fromWordArt="0" anchor="ctr" anchorCtr="0" forceAA="0" compatLnSpc="1">
+                            <a:prstTxWarp prst="textNoShape">
+                              <a:avLst/>
+                            </a:prstTxWarp>
+                            <a:noAutofit/>
+                          </wps:bodyPr>
+                        </wps:wsp>
+                        <wps:wsp>
+                          <wps:cNvPr id="104" name="Выноска 3 (без границы) 104"/>
+                          <wps:cNvSpPr/>
+                          <wps:spPr>
+                            <a:xfrm>
+                              <a:off x="0" y="121343"/>
+                              <a:ext cx="1270000" cy="140335"/>
+                            </a:xfrm>
+                            <a:prstGeom prst="callout3">
+                              <a:avLst>
+                                <a:gd name="adj1" fmla="val 82606"/>
+                                <a:gd name="adj2" fmla="val 98255"/>
+                                <a:gd name="adj3" fmla="val 96296"/>
+                                <a:gd name="adj4" fmla="val 102366"/>
+                                <a:gd name="adj5" fmla="val 118715"/>
+                                <a:gd name="adj6" fmla="val 106806"/>
+                                <a:gd name="adj7" fmla="val 144877"/>
+                                <a:gd name="adj8" fmla="val 110524"/>
+                              </a:avLst>
+                            </a:prstGeom>
+                            <a:noFill/>
+                            <a:ln w="9525">
+                              <a:solidFill>
+                                <a:srgbClr val="00B0F0"/>
+                              </a:solidFill>
+                            </a:ln>
+                          </wps:spPr>
+                          <wps:style>
+                            <a:lnRef idx="2">
+                              <a:schemeClr val="accent1">
+                                <a:shade val="50000"/>
+                              </a:schemeClr>
+                            </a:lnRef>
+                            <a:fillRef idx="1">
+                              <a:schemeClr val="accent1"/>
+                            </a:fillRef>
+                            <a:effectRef idx="0">
+                              <a:schemeClr val="accent1"/>
+                            </a:effectRef>
+                            <a:fontRef idx="minor">
+                              <a:schemeClr val="lt1"/>
+                            </a:fontRef>
+                          </wps:style>
+                          <wps:txbx>
+                            <w:txbxContent>
+                              <w:p>
+                                <w:pPr>
+                                  <w:jc w:val="right"/>
+                                  <w:rPr>
+                                    <w:rFonts w:ascii="Arial Narrow" w:hAnsi="Arial Narrow"/>
+                                    <w:noProof/>
+                                    <w:color w:val="000000" w:themeColor="text1"/>
+                                    <w:sz w:val="16"/>
+                                    <w:szCs w:val="16"/>
+                                    <w:u w:val="single" w:color="00B0F0"/>
+                                  </w:rPr>
+                                </w:pPr>
+                                <w:r>
+                                  <w:rPr>
+                                    <w:rFonts w:ascii="Arial Narrow" w:hAnsi="Arial Narrow"/>
+                                    <w:noProof/>
+                                    <w:color w:val="000000" w:themeColor="text1"/>
+                                    <w:sz w:val="16"/>
+                                    <w:szCs w:val="16"/>
+                                    <w:u w:val="single" w:color="00B0F0"/>
+                                  </w:rPr>
+                                  <w:t>● Статьи</w:t>
+                                </w:r>
+                              </w:p>
+                            </w:txbxContent>
+                          </wps:txbx>
+                          <wps:bodyPr rot="0" spcFirstLastPara="0" vertOverflow="overflow" horzOverflow="overflow" vert="horz" wrap="square" lIns="0" tIns="0" rIns="0" bIns="0" numCol="1" spcCol="0" rtlCol="0" fromWordArt="0" anchor="ctr" anchorCtr="0" forceAA="0" compatLnSpc="1">
+                            <a:prstTxWarp prst="textNoShape">
+                              <a:avLst/>
+                            </a:prstTxWarp>
+                            <a:noAutofit/>
+                          </wps:bodyPr>
+                        </wps:wsp>
+                        <wps:wsp>
+                          <wps:cNvPr id="105" name="Выноска 3 (без границы) 105"/>
+                          <wps:cNvSpPr/>
+                          <wps:spPr>
+                            <a:xfrm>
+                              <a:off x="0" y="247019"/>
+                              <a:ext cx="1270000" cy="140335"/>
+                            </a:xfrm>
+                            <a:prstGeom prst="callout3">
+                              <a:avLst>
+                                <a:gd name="adj1" fmla="val 68946"/>
+                                <a:gd name="adj2" fmla="val 96739"/>
+                                <a:gd name="adj3" fmla="val 64421"/>
+                                <a:gd name="adj4" fmla="val 102872"/>
+                                <a:gd name="adj5" fmla="val 59520"/>
+                                <a:gd name="adj6" fmla="val 106806"/>
+                                <a:gd name="adj7" fmla="val 44700"/>
+                                <a:gd name="adj8" fmla="val 110524"/>
+                              </a:avLst>
+                            </a:prstGeom>
+                            <a:noFill/>
+                            <a:ln w="9525">
+                              <a:solidFill>
+                                <a:srgbClr val="00B0F0"/>
+                              </a:solidFill>
+                            </a:ln>
+                          </wps:spPr>
+                          <wps:style>
+                            <a:lnRef idx="2">
+                              <a:schemeClr val="accent1">
+                                <a:shade val="50000"/>
+                              </a:schemeClr>
+                            </a:lnRef>
+                            <a:fillRef idx="1">
+                              <a:schemeClr val="accent1"/>
+                            </a:fillRef>
+                            <a:effectRef idx="0">
+                              <a:schemeClr val="accent1"/>
+                            </a:effectRef>
+                            <a:fontRef idx="minor">
+                              <a:schemeClr val="lt1"/>
+                            </a:fontRef>
+                          </wps:style>
+                          <wps:txbx>
+                            <w:txbxContent>
+                              <w:p>
+                                <w:pPr>
+                                  <w:jc w:val="right"/>
+                                  <w:rPr>
+                                    <w:rFonts w:ascii="Arial Narrow" w:hAnsi="Arial Narrow"/>
+                                    <w:noProof/>
+                                    <w:color w:val="000000" w:themeColor="text1"/>
+                                    <w:sz w:val="16"/>
+                                    <w:szCs w:val="16"/>
+                                    <w:u w:val="single" w:color="00B0F0"/>
+                                  </w:rPr>
+                                </w:pPr>
+                                <w:r>
+                                  <w:rPr>
+                                    <w:rFonts w:ascii="Arial Narrow" w:hAnsi="Arial Narrow"/>
+                                    <w:noProof/>
+                                    <w:color w:val="000000" w:themeColor="text1"/>
+                                    <w:sz w:val="16"/>
+                                    <w:szCs w:val="16"/>
+                                    <w:u w:val="single" w:color="00B0F0"/>
+                                  </w:rPr>
+                                  <w:t>● Исследования</w:t>
+                                </w:r>
+                              </w:p>
+                            </w:txbxContent>
+                          </wps:txbx>
+                          <wps:bodyPr rot="0" spcFirstLastPara="0" vertOverflow="overflow" horzOverflow="overflow" vert="horz" wrap="square" lIns="0" tIns="0" rIns="0" bIns="0" numCol="1" spcCol="0" rtlCol="0" fromWordArt="0" anchor="ctr" anchorCtr="0" forceAA="0" compatLnSpc="1">
+                            <a:prstTxWarp prst="textNoShape">
+                              <a:avLst/>
+                            </a:prstTxWarp>
+                            <a:noAutofit/>
+                          </wps:bodyPr>
+                        </wps:wsp>
+                        <wps:wsp>
+                          <wps:cNvPr id="106" name="Выноска 3 (без границы) 106"/>
+                          <wps:cNvSpPr/>
+                          <wps:spPr>
+                            <a:xfrm>
+                              <a:off x="0" y="359693"/>
+                              <a:ext cx="1270000" cy="140335"/>
+                            </a:xfrm>
+                            <a:prstGeom prst="callout3">
+                              <a:avLst>
+                                <a:gd name="adj1" fmla="val 82606"/>
+                                <a:gd name="adj2" fmla="val 98255"/>
+                                <a:gd name="adj3" fmla="val 50761"/>
+                                <a:gd name="adj4" fmla="val 102872"/>
+                                <a:gd name="adj5" fmla="val 18538"/>
+                                <a:gd name="adj6" fmla="val 107311"/>
+                                <a:gd name="adj7" fmla="val -41816"/>
+                                <a:gd name="adj8" fmla="val 111534"/>
+                              </a:avLst>
+                            </a:prstGeom>
+                            <a:noFill/>
+                            <a:ln w="9525">
+                              <a:solidFill>
+                                <a:srgbClr val="00B0F0"/>
+                              </a:solidFill>
+                            </a:ln>
+                          </wps:spPr>
+                          <wps:style>
+                            <a:lnRef idx="2">
+                              <a:schemeClr val="accent1">
+                                <a:shade val="50000"/>
+                              </a:schemeClr>
+                            </a:lnRef>
+                            <a:fillRef idx="1">
+                              <a:schemeClr val="accent1"/>
+                            </a:fillRef>
+                            <a:effectRef idx="0">
+                              <a:schemeClr val="accent1"/>
+                            </a:effectRef>
+                            <a:fontRef idx="minor">
+                              <a:schemeClr val="lt1"/>
+                            </a:fontRef>
+                          </wps:style>
+                          <wps:txbx>
+                            <w:txbxContent>
+                              <w:p>
+                                <w:pPr>
+                                  <w:jc w:val="right"/>
+                                  <w:rPr>
+                                    <w:rFonts w:ascii="Arial Narrow" w:hAnsi="Arial Narrow"/>
+                                    <w:noProof/>
+                                    <w:color w:val="000000" w:themeColor="text1"/>
+                                    <w:sz w:val="16"/>
+                                    <w:szCs w:val="16"/>
+                                    <w:u w:val="single" w:color="00B0F0"/>
+                                  </w:rPr>
+                                </w:pPr>
+                                <w:r>
+                                  <w:rPr>
+                                    <w:rFonts w:ascii="Arial Narrow" w:hAnsi="Arial Narrow"/>
+                                    <w:noProof/>
+                                    <w:color w:val="000000" w:themeColor="text1"/>
+                                    <w:sz w:val="16"/>
+                                    <w:szCs w:val="16"/>
+                                    <w:u w:val="single" w:color="00B0F0"/>
+                                  </w:rPr>
+                                  <w:t>● Новости</w:t>
+                                </w:r>
+                              </w:p>
+                            </w:txbxContent>
+                          </wps:txbx>
+                          <wps:bodyPr rot="0" spcFirstLastPara="0" vertOverflow="overflow" horzOverflow="overflow" vert="horz" wrap="square" lIns="0" tIns="0" rIns="0" bIns="0" numCol="1" spcCol="0" rtlCol="0" fromWordArt="0" anchor="ctr" anchorCtr="0" forceAA="0" compatLnSpc="1">
+                            <a:prstTxWarp prst="textNoShape">
+                              <a:avLst/>
+                            </a:prstTxWarp>
+                            <a:noAutofit/>
+                          </wps:bodyPr>
+                        </wps:wsp>
+                      </wpg:grpSp>
+                      <wpg:grpSp>
+                        <wpg:cNvPr id="107" name="Группа 107"/>
+                        <wpg:cNvGrpSpPr/>
+                        <wpg:grpSpPr>
+                          <a:xfrm>
+                            <a:off x="2977217" y="494071"/>
+                            <a:ext cx="1803331" cy="317679"/>
+                            <a:chOff x="0" y="34"/>
+                            <a:chExt cx="1803331" cy="317679"/>
+                          </a:xfrm>
+                        </wpg:grpSpPr>
+                        <wps:wsp>
+                          <wps:cNvPr id="108" name="Выноска 3 (без границы) 108"/>
+                          <wps:cNvSpPr/>
+                          <wps:spPr>
+                            <a:xfrm>
+                              <a:off x="0" y="73672"/>
+                              <a:ext cx="1071245" cy="140335"/>
+                            </a:xfrm>
+                            <a:prstGeom prst="callout3">
+                              <a:avLst>
+                                <a:gd name="adj1" fmla="val 83613"/>
+                                <a:gd name="adj2" fmla="val 541"/>
+                                <a:gd name="adj3" fmla="val 70625"/>
+                                <a:gd name="adj4" fmla="val -6797"/>
+                                <a:gd name="adj5" fmla="val 32391"/>
+                                <a:gd name="adj6" fmla="val -13934"/>
+                                <a:gd name="adj7" fmla="val -28680"/>
+                                <a:gd name="adj8" fmla="val -15745"/>
+                              </a:avLst>
+                            </a:prstGeom>
+                            <a:noFill/>
+                            <a:ln w="9525">
+                              <a:solidFill>
+                                <a:srgbClr val="00B0F0"/>
+                              </a:solidFill>
+                            </a:ln>
+                          </wps:spPr>
+                          <wps:style>
+                            <a:lnRef idx="2">
+                              <a:schemeClr val="accent1">
+                                <a:shade val="50000"/>
+                              </a:schemeClr>
+                            </a:lnRef>
+                            <a:fillRef idx="1">
+                              <a:schemeClr val="accent1"/>
+                            </a:fillRef>
+                            <a:effectRef idx="0">
+                              <a:schemeClr val="accent1"/>
+                            </a:effectRef>
+                            <a:fontRef idx="minor">
+                              <a:schemeClr val="lt1"/>
+                            </a:fontRef>
+                          </wps:style>
+                          <wps:txbx>
+                            <w:txbxContent>
+                              <w:p>
+                                <w:pPr>
+                                  <w:rPr>
+                                    <w:rFonts w:ascii="Arial Narrow" w:hAnsi="Arial Narrow"/>
+                                    <w:noProof/>
+                                    <w:color w:val="000000" w:themeColor="text1"/>
+                                    <w:sz w:val="16"/>
+                                    <w:szCs w:val="16"/>
+                                    <w:u w:val="single" w:color="00B0F0"/>
+                                  </w:rPr>
+                                </w:pPr>
+                                <w:r>
+                                  <w:rPr>
+                                    <w:rFonts w:ascii="Arial Narrow" w:hAnsi="Arial Narrow"/>
+                                    <w:noProof/>
+                                    <w:color w:val="000000" w:themeColor="text1"/>
+                                    <w:sz w:val="16"/>
+                                    <w:szCs w:val="16"/>
+                                    <w:u w:val="single" w:color="00B0F0"/>
+                                  </w:rPr>
+                                  <w:t>Иллюстрации</w:t>
+                                </w:r>
+                              </w:p>
+                            </w:txbxContent>
+                          </wps:txbx>
+                          <wps:bodyPr rot="0" spcFirstLastPara="0" vertOverflow="overflow" horzOverflow="overflow" vert="horz" wrap="square" lIns="0" tIns="0" rIns="0" bIns="0" numCol="1" spcCol="0" rtlCol="0" fromWordArt="0" anchor="ctr" anchorCtr="0" forceAA="0" compatLnSpc="1">
+                            <a:prstTxWarp prst="textNoShape">
+                              <a:avLst/>
+                            </a:prstTxWarp>
+                            <a:noAutofit/>
+                          </wps:bodyPr>
+                        </wps:wsp>
+                        <wpg:grpSp>
+                          <wpg:cNvPr id="109" name="Группа 109"/>
+                          <wpg:cNvGrpSpPr/>
+                          <wpg:grpSpPr>
+                            <a:xfrm>
+                              <a:off x="719386" y="34"/>
+                              <a:ext cx="1083945" cy="317679"/>
+                              <a:chOff x="0" y="34"/>
+                              <a:chExt cx="1083945" cy="317679"/>
+                            </a:xfrm>
+                          </wpg:grpSpPr>
+                          <wps:wsp>
+                            <wps:cNvPr id="110" name="Выноска 3 (без границы) 110"/>
+                            <wps:cNvSpPr/>
+                            <wps:spPr>
+                              <a:xfrm flipH="1">
+                                <a:off x="1" y="34"/>
+                                <a:ext cx="987425" cy="160275"/>
+                              </a:xfrm>
+                              <a:prstGeom prst="callout3">
+                                <a:avLst>
+                                  <a:gd name="adj1" fmla="val 71937"/>
+                                  <a:gd name="adj2" fmla="val 98016"/>
+                                  <a:gd name="adj3" fmla="val 76510"/>
+                                  <a:gd name="adj4" fmla="val 104908"/>
+                                  <a:gd name="adj5" fmla="val 97122"/>
+                                  <a:gd name="adj6" fmla="val 111820"/>
+                                  <a:gd name="adj7" fmla="val 130025"/>
+                                  <a:gd name="adj8" fmla="val 117932"/>
+                                </a:avLst>
+                              </a:prstGeom>
+                              <a:noFill/>
+                              <a:ln w="9525">
+                                <a:solidFill>
+                                  <a:srgbClr val="00B0F0"/>
+                                </a:solidFill>
+                              </a:ln>
+                            </wps:spPr>
+                            <wps:style>
+                              <a:lnRef idx="2">
+                                <a:schemeClr val="accent1">
+                                  <a:shade val="50000"/>
+                                </a:schemeClr>
+                              </a:lnRef>
+                              <a:fillRef idx="1">
+                                <a:schemeClr val="accent1"/>
+                              </a:fillRef>
+                              <a:effectRef idx="0">
+                                <a:schemeClr val="accent1"/>
+                              </a:effectRef>
+                              <a:fontRef idx="minor">
+                                <a:schemeClr val="lt1"/>
+                              </a:fontRef>
+                            </wps:style>
+                            <wps:txbx>
+                              <w:txbxContent>
+                                <w:p>
+                                  <w:pPr>
+                                    <w:rPr>
+                                      <w:rFonts w:ascii="Arial Narrow" w:hAnsi="Arial Narrow"/>
+                                      <w:noProof/>
+                                      <w:color w:val="000000" w:themeColor="text1"/>
+                                      <w:sz w:val="16"/>
+                                      <w:szCs w:val="16"/>
+                                      <w:u w:val="single" w:color="00B0F0"/>
+                                      <w:lang w:val="en-US"/>
+                                    </w:rPr>
+                                  </w:pPr>
+                                  <w:r>
+                                    <w:rPr>
+                                      <w:rFonts w:ascii="Arial Narrow" w:hAnsi="Arial Narrow"/>
+                                      <w:noProof/>
+                                      <w:color w:val="000000" w:themeColor="text1"/>
+                                      <w:sz w:val="16"/>
+                                      <w:szCs w:val="16"/>
+                                      <w:u w:val="single" w:color="00B0F0"/>
+                                    </w:rPr>
+                                    <w:t xml:space="preserve">● </w:t>
+                                  </w:r>
+                                  <w:r>
+                                    <w:rPr>
+                                      <w:rFonts w:ascii="Arial Narrow" w:hAnsi="Arial Narrow"/>
+                                      <w:noProof/>
+                                      <w:color w:val="000000" w:themeColor="text1"/>
+                                      <w:sz w:val="16"/>
+                                      <w:szCs w:val="16"/>
+                                      <w:u w:val="single" w:color="00B0F0"/>
+                                      <w:lang w:val="en-US"/>
+                                    </w:rPr>
+                                    <w:t>Wiki Source</w:t>
+                                  </w:r>
+                                </w:p>
+                              </w:txbxContent>
+                            </wps:txbx>
+                            <wps:bodyPr rot="0" spcFirstLastPara="0" vertOverflow="overflow" horzOverflow="overflow" vert="horz" wrap="square" lIns="0" tIns="0" rIns="0" bIns="0" numCol="1" spcCol="0" rtlCol="0" fromWordArt="0" anchor="ctr" anchorCtr="0" forceAA="0" compatLnSpc="1">
+                              <a:prstTxWarp prst="textNoShape">
+                                <a:avLst/>
+                              </a:prstTxWarp>
+                              <a:noAutofit/>
+                            </wps:bodyPr>
+                          </wps:wsp>
+                          <wps:wsp>
+                            <wps:cNvPr id="111" name="Выноска 3 (без границы) 111"/>
+                            <wps:cNvSpPr/>
+                            <wps:spPr>
+                              <a:xfrm flipH="1">
+                                <a:off x="0" y="164678"/>
+                                <a:ext cx="1083945" cy="153035"/>
+                              </a:xfrm>
+                              <a:prstGeom prst="callout3">
+                                <a:avLst>
+                                  <a:gd name="adj1" fmla="val 73059"/>
+                                  <a:gd name="adj2" fmla="val 98677"/>
+                                  <a:gd name="adj3" fmla="val 64206"/>
+                                  <a:gd name="adj4" fmla="val 104637"/>
+                                  <a:gd name="adj5" fmla="val 52953"/>
+                                  <a:gd name="adj6" fmla="val 110597"/>
+                                  <a:gd name="adj7" fmla="val 17450"/>
+                                  <a:gd name="adj8" fmla="val 116901"/>
+                                </a:avLst>
+                              </a:prstGeom>
+                              <a:noFill/>
+                              <a:ln w="9525">
+                                <a:solidFill>
+                                  <a:srgbClr val="00B0F0"/>
+                                </a:solidFill>
+                              </a:ln>
+                            </wps:spPr>
+                            <wps:style>
+                              <a:lnRef idx="2">
+                                <a:schemeClr val="accent1">
+                                  <a:shade val="50000"/>
+                                </a:schemeClr>
+                              </a:lnRef>
+                              <a:fillRef idx="1">
+                                <a:schemeClr val="accent1"/>
+                              </a:fillRef>
+                              <a:effectRef idx="0">
+                                <a:schemeClr val="accent1"/>
+                              </a:effectRef>
+                              <a:fontRef idx="minor">
+                                <a:schemeClr val="lt1"/>
+                              </a:fontRef>
+                            </wps:style>
+                            <wps:txbx>
+                              <w:txbxContent>
+                                <w:p>
+                                  <w:pPr>
+                                    <w:rPr>
+                                      <w:rFonts w:ascii="Arial Narrow" w:hAnsi="Arial Narrow"/>
+                                      <w:noProof/>
+                                      <w:color w:val="000000" w:themeColor="text1"/>
+                                      <w:sz w:val="16"/>
+                                      <w:szCs w:val="16"/>
+                                      <w:u w:val="single" w:color="00B0F0"/>
+                                      <w:lang w:val="en-US"/>
+                                    </w:rPr>
+                                  </w:pPr>
+                                  <w:r>
+                                    <w:rPr>
+                                      <w:rFonts w:ascii="Arial Narrow" w:hAnsi="Arial Narrow"/>
+                                      <w:noProof/>
+                                      <w:color w:val="000000" w:themeColor="text1"/>
+                                      <w:sz w:val="16"/>
+                                      <w:szCs w:val="16"/>
+                                      <w:u w:val="single" w:color="00B0F0"/>
+                                    </w:rPr>
+                                    <w:t xml:space="preserve">● </w:t>
+                                  </w:r>
+                                  <w:r>
+                                    <w:rPr>
+                                      <w:rFonts w:ascii="Arial Narrow" w:hAnsi="Arial Narrow"/>
+                                      <w:noProof/>
+                                      <w:color w:val="000000" w:themeColor="text1"/>
+                                      <w:sz w:val="16"/>
+                                      <w:szCs w:val="16"/>
+                                      <w:u w:val="single" w:color="00B0F0"/>
+                                      <w:lang w:val="en-US"/>
+                                    </w:rPr>
+                                    <w:t>Image Source</w:t>
+                                  </w:r>
+                                </w:p>
+                                <w:p>
+                                  <w:pPr>
+                                    <w:rPr>
+                                      <w:rFonts w:ascii="Arial Narrow" w:hAnsi="Arial Narrow"/>
+                                      <w:noProof/>
+                                      <w:color w:val="000000" w:themeColor="text1"/>
+                                      <w:sz w:val="16"/>
+                                      <w:szCs w:val="16"/>
+                                      <w:u w:val="single" w:color="00B0F0"/>
+                                    </w:rPr>
+                                  </w:pPr>
+                                </w:p>
+                              </w:txbxContent>
+                            </wps:txbx>
+                            <wps:bodyPr rot="0" spcFirstLastPara="0" vertOverflow="overflow" horzOverflow="overflow" vert="horz" wrap="square" lIns="0" tIns="0" rIns="0" bIns="0" numCol="1" spcCol="0" rtlCol="0" fromWordArt="0" anchor="ctr" anchorCtr="0" forceAA="0" compatLnSpc="1">
+                              <a:prstTxWarp prst="textNoShape">
+                                <a:avLst/>
+                              </a:prstTxWarp>
+                              <a:noAutofit/>
+                            </wps:bodyPr>
+                          </wps:wsp>
+                        </wpg:grpSp>
+                      </wpg:grpSp>
+                    </wpg:wgp>
+                  </a:graphicData>
+                </a:graphic>
+              </wp:anchor>
+            </w:drawing>
+          </mc:Choice>
+          <mc:Fallback>
+            <w:pict>
+              <v:group id="Группа 1" o:spid="_x0000_s1111" style="position:absolute;margin-left:-15.45pt;margin-top:5.6pt;width:376.4pt;height:75.1pt;z-index:251659264;mso-position-horizontal-relative:text;mso-position-vertical-relative:text" coordsize="47805,9535" o:gfxdata="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">
+                <v:group id="Группа 2" o:spid="_x0000_s1112" style="position:absolute;left:20064;top:3640;width:9431;height:2051" coordsize="10028,2181" o:gfxdata="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">
+                  <v:oval id="Овал 22" o:spid="_x0000_s1113" style="position:absolute;width:10026;height:2181;visibility:visible;mso-wrap-style:square;v-text-anchor:middle" o:gfxdata="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" fillcolor="white [3212]" strokecolor="#00b0f0"/>
+                  <v:shapetype id="_x0000_t202" coordsize="21600,21600" o:spt="202" path="m,l,21600r21600,l21600,xe">
+                    <v:stroke joinstyle="miter"/>
+                    <v:path gradientshapeok="t" o:connecttype="rect"/>
+                  </v:shapetype>
+                  <v:shape id="Поле 34" o:spid="_x0000_s1114" type="#_x0000_t202" style="position:absolute;left:204;top:272;width:9824;height:1772;visibility:visible;mso-wrap-style:square;v-text-anchor:middle" o:gfxdata="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" filled="f" stroked="f" strokeweight=".5pt">
+                    <v:textbox inset="0,0,0,0">
+                      <w:txbxContent>
+                        <w:p>
+                          <w:pPr>
+                            <w:jc w:val="center"/>
+                            <w:rPr>
+                              <w:sz w:val="16"/>
+                              <w:szCs w:val="16"/>
+                            </w:rPr>
+                          </w:pPr>
+                          <w:r>
+                            <w:rPr>
+                              <w:sz w:val="16"/>
+                              <w:szCs w:val="16"/>
+                            </w:rPr>
+                            <w:t>СТАТЬЯ</w:t>
+                          </w:r>
+                        </w:p>
+                      </w:txbxContent>
+                    </v:textbox>
+                  </v:shape>
+                </v:group>
+                <v:group id="Группа 40" o:spid="_x0000_s1115" style="position:absolute;left:3986;top:5157;width:14936;height:4378" coordsize="14935,4378" o:gfxdata="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">
+                  <v:shapetype id="_x0000_t43" coordsize="21600,21600" o:spt="43" adj="23400,24400,25200,21600,25200,4050,23400,4050" path="m@0@1l@2@3@4@5@6@7nfem,l21600,r,21600l,21600nsxe">
+                    <v:stroke joinstyle="miter"/>
+                    <v:formulas>
+                      <v:f eqn="val #0"/>
+                      <v:f eqn="val #1"/>
+                      <v:f eqn="val #2"/>
+                      <v:f eqn="val #3"/>
+                      <v:f eqn="val #4"/>
+                      <v:f eqn="val #5"/>
+                      <v:f eqn="val #6"/>
+                      <v:f eqn="val #7"/>
+                    </v:formulas>
+                    <v:path arrowok="t" o:extrusionok="f" gradientshapeok="t" o:connecttype="custom" o:connectlocs="@0,@1;10800,0;10800,21600;0,10800;21600,10800"/>
+                    <v:handles>
+                      <v:h position="#0,#1"/>
+                      <v:h position="#2,#3"/>
+                      <v:h position="#4,#5"/>
+                      <v:h position="#6,#7"/>
+                    </v:handles>
+                    <o:callout v:ext="edit" type="threeSegment" on="t" textborder="f"/>
+                  </v:shapetype>
+                  <v:shape id="Выноска 3 (без границы) 58" o:spid="_x0000_s1116" type="#_x0000_t43" style="position:absolute;width:9836;height:1403;visibility:visible;mso-wrap-style:square;v-text-anchor:middle" o:gfxdata="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" adj="26460,38178,25366,26592,23581,18799,21223,17843" filled="f" strokecolor="#00b0f0">
+                    <v:textbox inset="0,0,0,0">
+                      <w:txbxContent>
+                        <w:p>
+                          <w:pPr>
+                            <w:jc w:val="right"/>
+                            <w:rPr>
+                              <w:rFonts w:ascii="Arial Narrow" w:hAnsi="Arial Narrow"/>
+                              <w:noProof/>
+                              <w:color w:val="000000" w:themeColor="text1"/>
+                              <w:sz w:val="16"/>
+                              <w:szCs w:val="16"/>
+                              <w:u w:val="single" w:color="00B0F0"/>
+                            </w:rPr>
+                          </w:pPr>
+                          <w:r>
+                            <w:rPr>
+                              <w:rFonts w:ascii="Arial Narrow" w:hAnsi="Arial Narrow"/>
+                              <w:noProof/>
+                              <w:color w:val="000000" w:themeColor="text1"/>
+                              <w:sz w:val="16"/>
+                              <w:szCs w:val="16"/>
+                              <w:u w:val="single" w:color="00B0F0"/>
+                            </w:rPr>
+                            <w:t>● Релевантные статьи</w:t>
+                          </w:r>
+                        </w:p>
+                      </w:txbxContent>
+                    </v:textbox>
+                    <o:callout v:ext="edit" minusx="t" minusy="t"/>
+                  </v:shape>
+                  <v:shape id="Выноска 3 (без границы) 92" o:spid="_x0000_s1117" type="#_x0000_t43" style="position:absolute;top:1386;width:9832;height:1412;visibility:visible;mso-wrap-style:square;v-text-anchor:middle" o:gfxdata="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" adj="26274,17523,23384,17774,22162,17850,21223,17843" filled="f" strokecolor="#00b0f0">
+                    <v:textbox inset="0,0,0,0">
+                      <w:txbxContent>
+                        <w:p>
+                          <w:pPr>
+                            <w:jc w:val="right"/>
+                            <w:rPr>
+                              <w:rFonts w:ascii="Arial Narrow" w:hAnsi="Arial Narrow"/>
+                              <w:noProof/>
+                              <w:color w:val="000000" w:themeColor="text1"/>
+                              <w:sz w:val="16"/>
+                              <w:szCs w:val="16"/>
+                              <w:u w:val="single" w:color="00B0F0"/>
+                            </w:rPr>
+                          </w:pPr>
+                          <w:r>
+                            <w:rPr>
+                              <w:rFonts w:ascii="Arial Narrow" w:hAnsi="Arial Narrow"/>
+                              <w:noProof/>
+                              <w:color w:val="000000" w:themeColor="text1"/>
+                              <w:sz w:val="16"/>
+                              <w:szCs w:val="16"/>
+                              <w:u w:val="single" w:color="00B0F0"/>
+                            </w:rPr>
+                            <w:t xml:space="preserve">● Ресурсы </w:t>
+                          </w:r>
+                        </w:p>
+                      </w:txbxContent>
+                    </v:textbox>
+                    <o:callout v:ext="edit" minusx="t"/>
+                  </v:shape>
+                  <v:shape id="Выноска 3 (без границы) 93" o:spid="_x0000_s1118" type="#_x0000_t43" style="position:absolute;left:476;top:2903;width:9357;height:1475;visibility:visible;mso-wrap-style:square;v-text-anchor:middle" o:gfxdata="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" adj="26520,-3810,25130,7018,22907,15882,21223,17843" filled="f" strokecolor="#00b0f0">
+                    <v:textbox inset="0,0,0,0">
+                      <w:txbxContent>
+                        <w:p>
+                          <w:pPr>
+                            <w:jc w:val="right"/>
+                            <w:rPr>
+                              <w:rFonts w:ascii="Arial Narrow" w:hAnsi="Arial Narrow"/>
+                              <w:noProof/>
+                              <w:color w:val="000000" w:themeColor="text1"/>
+                              <w:sz w:val="16"/>
+                              <w:szCs w:val="16"/>
+                              <w:u w:val="single" w:color="00B0F0"/>
+                            </w:rPr>
+                          </w:pPr>
+                          <w:r>
+                            <w:rPr>
+                              <w:rFonts w:ascii="Arial Narrow" w:hAnsi="Arial Narrow"/>
+                              <w:noProof/>
+                              <w:color w:val="000000" w:themeColor="text1"/>
+                              <w:sz w:val="16"/>
+                              <w:szCs w:val="16"/>
+                              <w:u w:val="single" w:color="00B0F0"/>
+                            </w:rPr>
+                            <w:t>● Новые слова</w:t>
+                          </w:r>
+                        </w:p>
+                      </w:txbxContent>
+                    </v:textbox>
+                    <o:callout v:ext="edit" minusx="t"/>
+                  </v:shape>
+                  <v:shape id="Выноска 3 (без границы) 94" o:spid="_x0000_s1119" type="#_x0000_t43" style="position:absolute;left:11354;top:1473;width:3581;height:1403;visibility:visible;mso-wrap-style:square;v-text-anchor:middle" o:gfxdata="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" adj="31280,-23854,28209,-3710,25553,11380,21577,17968" filled="f" strokecolor="#00b0f0">
+                    <v:textbox inset="0,0,0,0">
+                      <w:txbxContent>
+                        <w:p>
+                          <w:pPr>
+                            <w:jc w:val="right"/>
+                            <w:rPr>
+                              <w:rFonts w:ascii="Arial Narrow" w:hAnsi="Arial Narrow"/>
+                              <w:noProof/>
+                              <w:color w:val="000000" w:themeColor="text1"/>
+                              <w:sz w:val="16"/>
+                              <w:szCs w:val="16"/>
+                              <w:u w:val="single" w:color="00B0F0"/>
+                            </w:rPr>
+                          </w:pPr>
+                          <w:r>
+                            <w:rPr>
+                              <w:rFonts w:ascii="Arial Narrow" w:hAnsi="Arial Narrow"/>
+                              <w:noProof/>
+                              <w:color w:val="000000" w:themeColor="text1"/>
+                              <w:sz w:val="16"/>
+                              <w:szCs w:val="16"/>
+                              <w:u w:val="single" w:color="00B0F0"/>
+                            </w:rPr>
+                            <w:t>Ссылки</w:t>
+                          </w:r>
+                        </w:p>
+                      </w:txbxContent>
+                    </v:textbox>
+                    <o:callout v:ext="edit" minusx="t"/>
+                  </v:shape>
+                </v:group>
+                <v:group id="Группа 95" o:spid="_x0000_s1120" style="position:absolute;left:29468;top:346;width:17358;height:3874" coordsize="17357,3873" o:gfxdata="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">
+                  <v:shape id="Выноска 3 (без границы) 96" o:spid="_x0000_s1121" type="#_x0000_t43" style="position:absolute;top:1083;width:5892;height:1403;visibility:visible;mso-wrap-style:square;v-text-anchor:middle" o:gfxdata="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" adj="-4225,37610,-3291,30748,-1911,22925,207,18061" filled="f" strokecolor="#00b0f0">
+                    <v:textbox inset="0,0,0,0">
+                      <w:txbxContent>
+                        <w:p>
+                          <w:pPr>
+                            <w:rPr>
+                              <w:rFonts w:ascii="Arial Narrow" w:hAnsi="Arial Narrow"/>
+                              <w:noProof/>
+                              <w:color w:val="000000" w:themeColor="text1"/>
+                              <w:sz w:val="16"/>
+                              <w:szCs w:val="16"/>
+                              <w:u w:val="single" w:color="00B0F0"/>
+                            </w:rPr>
+                          </w:pPr>
+                          <w:r>
+                            <w:rPr>
+                              <w:rFonts w:ascii="Arial Narrow" w:hAnsi="Arial Narrow"/>
+                              <w:noProof/>
+                              <w:color w:val="000000" w:themeColor="text1"/>
+                              <w:sz w:val="16"/>
+                              <w:szCs w:val="16"/>
+                              <w:u w:val="single" w:color="00B0F0"/>
+                            </w:rPr>
+                            <w:t>Кто читает</w:t>
+                          </w:r>
+                        </w:p>
+                      </w:txbxContent>
+                    </v:textbox>
+                    <o:callout v:ext="edit" minusy="t"/>
+                  </v:shape>
+                  <v:group id="Группа 97" o:spid="_x0000_s1122" style="position:absolute;left:6067;width:11290;height:3873" coordsize="11290,3873" o:gfxdata="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">
+                    <v:shape id="Выноска 3 (без границы) 98" o:spid="_x0000_s1123" type="#_x0000_t43" style="position:absolute;left:86;width:9875;height:1151;flip:x;visibility:visible;mso-wrap-style:square;v-text-anchor:middle" o:gfxdata="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" adj="25249,41188,24153,28345,22953,22549,20844,18656" filled="f" strokecolor="#00b0f0">
+                      <v:textbox inset="0,0,0,0">
+                        <w:txbxContent>
+                          <w:p>
+                            <w:pPr>
+                              <w:rPr>
+                                <w:rFonts w:ascii="Arial Narrow" w:hAnsi="Arial Narrow"/>
+                                <w:noProof/>
+                                <w:color w:val="000000" w:themeColor="text1"/>
+                                <w:sz w:val="16"/>
+                                <w:szCs w:val="16"/>
+                                <w:u w:val="single" w:color="00B0F0"/>
+                              </w:rPr>
+                            </w:pPr>
+                            <w:r>
+                              <w:rPr>
+                                <w:rFonts w:ascii="Arial Narrow" w:hAnsi="Arial Narrow"/>
+                                <w:noProof/>
+                                <w:color w:val="000000" w:themeColor="text1"/>
+                                <w:sz w:val="16"/>
+                                <w:szCs w:val="16"/>
+                                <w:u w:val="single" w:color="00B0F0"/>
+                              </w:rPr>
+                              <w:t>● Студенты</w:t>
+                            </w:r>
+                          </w:p>
+                        </w:txbxContent>
+                      </v:textbox>
+                      <o:callout v:ext="edit" minusx="t" minusy="t"/>
+                    </v:shape>
+                    <v:shape id="Выноска 3 (без границы) 99" o:spid="_x0000_s1124" type="#_x0000_t43" style="position:absolute;top:1083;width:11290;height:1342;flip:x;visibility:visible;mso-wrap-style:square;v-text-anchor:middle" o:gfxdata="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" adj="25278,18263,24036,18302,22492,18088,21223,17843" filled="f" strokecolor="#00b0f0">
+                      <v:textbox inset="0,0,0,0">
+                        <w:txbxContent>
+                          <w:p>
+                            <w:pPr>
+                              <w:rPr>
+                                <w:rFonts w:ascii="Arial Narrow" w:hAnsi="Arial Narrow"/>
+                                <w:noProof/>
+                                <w:color w:val="000000" w:themeColor="text1"/>
+                                <w:sz w:val="16"/>
+                                <w:szCs w:val="16"/>
+                                <w:u w:val="single" w:color="00B0F0"/>
+                              </w:rPr>
+                            </w:pPr>
+                            <w:r>
+                              <w:rPr>
+                                <w:rFonts w:ascii="Arial Narrow" w:hAnsi="Arial Narrow"/>
+                                <w:noProof/>
+                                <w:color w:val="000000" w:themeColor="text1"/>
+                                <w:sz w:val="16"/>
+                                <w:szCs w:val="16"/>
+                                <w:u w:val="single" w:color="00B0F0"/>
+                              </w:rPr>
+                              <w:t>● Преподаватели</w:t>
+                            </w:r>
+                          </w:p>
+                        </w:txbxContent>
+                      </v:textbox>
+                      <o:callout v:ext="edit" minusx="t" minusy="t"/>
+                    </v:shape>
+                    <v:shape id="Выноска 3 (без границы) 100" o:spid="_x0000_s1125" type="#_x0000_t43" style="position:absolute;top:2340;width:10842;height:1533;flip:x;visibility:visible;mso-wrap-style:square;v-text-anchor:middle" o:gfxdata="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" adj="24905,-1124,23716,8380,22602,13868,21314,15781" filled="f" strokecolor="#00b0f0">
+                      <v:textbox inset="0,0,0,0">
+                        <w:txbxContent>
+                          <w:p>
+                            <w:pPr>
+                              <w:rPr>
+                                <w:rFonts w:ascii="Arial Narrow" w:hAnsi="Arial Narrow"/>
+                                <w:noProof/>
+                                <w:color w:val="000000" w:themeColor="text1"/>
+                                <w:sz w:val="16"/>
+                                <w:szCs w:val="16"/>
+                                <w:u w:val="single" w:color="00B0F0"/>
+                              </w:rPr>
+                            </w:pPr>
+                            <w:r>
+                              <w:rPr>
+                                <w:rFonts w:ascii="Arial Narrow" w:hAnsi="Arial Narrow"/>
+                                <w:noProof/>
+                                <w:color w:val="000000" w:themeColor="text1"/>
+                                <w:sz w:val="16"/>
+                                <w:szCs w:val="16"/>
+                                <w:u w:val="single" w:color="00B0F0"/>
+                              </w:rPr>
+                              <w:t>● Любопытствующие</w:t>
+                            </w:r>
+                          </w:p>
+                          <w:p>
+                            <w:pPr>
+                              <w:rPr>
+                                <w:rFonts w:ascii="Arial Narrow" w:hAnsi="Arial Narrow"/>
+                                <w:noProof/>
+                                <w:color w:val="000000" w:themeColor="text1"/>
+                                <w:sz w:val="16"/>
+                                <w:szCs w:val="16"/>
+                                <w:u w:val="single" w:color="00B0F0"/>
+                              </w:rPr>
+                            </w:pPr>
+                          </w:p>
+                        </w:txbxContent>
+                      </v:textbox>
+                      <o:callout v:ext="edit" minusx="t"/>
+                    </v:shape>
+                  </v:group>
+                </v:group>
+                <v:group id="Группа 101" o:spid="_x0000_s1126" style="position:absolute;width:18571;height:5000" coordsize="18571,5000" o:gfxdata="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">
+                  <v:shape id="Выноска 3 (без границы) 102" o:spid="_x0000_s1127" type="#_x0000_t43" style="position:absolute;left:11960;top:1906;width:6611;height:1404;visibility:visible;mso-wrap-style:square;v-text-anchor:middle" o:gfxdata="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" adj="26908,35759,25382,26746,23428,19940,20869,18635" filled="f" strokecolor="#00b0f0">
+                    <v:textbox inset="0,0,0,0">
+                      <w:txbxContent>
+                        <w:p>
+                          <w:pPr>
+                            <w:jc w:val="right"/>
+                            <w:rPr>
+                              <w:rFonts w:ascii="Arial Narrow" w:hAnsi="Arial Narrow"/>
+                              <w:noProof/>
+                              <w:color w:val="000000" w:themeColor="text1"/>
+                              <w:sz w:val="16"/>
+                              <w:szCs w:val="16"/>
+                              <w:u w:val="single" w:color="00B0F0"/>
+                            </w:rPr>
+                          </w:pPr>
+                          <w:r>
+                            <w:rPr>
+                              <w:rFonts w:ascii="Arial Narrow" w:hAnsi="Arial Narrow"/>
+                              <w:noProof/>
+                              <w:color w:val="000000" w:themeColor="text1"/>
+                              <w:sz w:val="16"/>
+                              <w:szCs w:val="16"/>
+                              <w:u w:val="single" w:color="00B0F0"/>
+                            </w:rPr>
+                            <w:t>Материалы</w:t>
+                          </w:r>
+                        </w:p>
+                      </w:txbxContent>
+                    </v:textbox>
+                    <o:callout v:ext="edit" minusx="t" minusy="t"/>
+                  </v:shape>
+                  <v:shape id="Выноска 3 (без границы) 103" o:spid="_x0000_s1128" type="#_x0000_t43" style="position:absolute;width:12700;height:1403;visibility:visible;mso-wrap-style:square;v-text-anchor:middle" o:gfxdata="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" adj="24092,48014,23179,29577,22439,21783,21223,17843" filled="f" strokecolor="#00b0f0">
+                    <v:textbox inset="0,0,0,0">
+                      <w:txbxContent>
+                        <w:p>
+                          <w:pPr>
+                            <w:jc w:val="right"/>
+                            <w:rPr>
+                              <w:rFonts w:ascii="Arial Narrow" w:hAnsi="Arial Narrow"/>
+                              <w:noProof/>
+                              <w:color w:val="000000" w:themeColor="text1"/>
+                              <w:sz w:val="16"/>
+                              <w:szCs w:val="16"/>
+                              <w:u w:val="single" w:color="00B0F0"/>
+                            </w:rPr>
+                          </w:pPr>
+                          <w:r>
+                            <w:rPr>
+                              <w:rFonts w:ascii="Arial Narrow" w:hAnsi="Arial Narrow"/>
+                              <w:noProof/>
+                              <w:color w:val="000000" w:themeColor="text1"/>
+                              <w:sz w:val="16"/>
+                              <w:szCs w:val="16"/>
+                              <w:u w:val="single" w:color="00B0F0"/>
+                            </w:rPr>
+                            <w:t>● Книги</w:t>
+                          </w:r>
+                        </w:p>
+                      </w:txbxContent>
+                    </v:textbox>
+                    <o:callout v:ext="edit" minusx="t" minusy="t"/>
+                  </v:shape>
+                  <v:shape id="Выноска 3 (без границы) 104" o:spid="_x0000_s1129" type="#_x0000_t43" style="position:absolute;top:1213;width:12700;height:1403;visibility:visible;mso-wrap-style:square;v-text-anchor:middle" o:gfxdata="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" adj="23873,31293,23070,25642,22111,20800,21223,17843" filled="f" strokecolor="#00b0f0">
+                    <v:textbox inset="0,0,0,0">
+                      <w:txbxContent>
+                        <w:p>
+                          <w:pPr>
+                            <w:jc w:val="right"/>
+                            <w:rPr>
+                              <w:rFonts w:ascii="Arial Narrow" w:hAnsi="Arial Narrow"/>
+                              <w:noProof/>
+                              <w:color w:val="000000" w:themeColor="text1"/>
+                              <w:sz w:val="16"/>
+                              <w:szCs w:val="16"/>
+                              <w:u w:val="single" w:color="00B0F0"/>
+                            </w:rPr>
+                          </w:pPr>
+                          <w:r>
+                            <w:rPr>
+                              <w:rFonts w:ascii="Arial Narrow" w:hAnsi="Arial Narrow"/>
+                              <w:noProof/>
+                              <w:color w:val="000000" w:themeColor="text1"/>
+                              <w:sz w:val="16"/>
+                              <w:szCs w:val="16"/>
+                              <w:u w:val="single" w:color="00B0F0"/>
+                            </w:rPr>
+                            <w:t>● Статьи</w:t>
+                          </w:r>
+                        </w:p>
+                      </w:txbxContent>
+                    </v:textbox>
+                    <o:callout v:ext="edit" minusx="t" minusy="t"/>
+                  </v:shape>
+                  <v:shape id="Выноска 3 (без границы) 105" o:spid="_x0000_s1130" type="#_x0000_t43" style="position:absolute;top:2470;width:12700;height:1403;visibility:visible;mso-wrap-style:square;v-text-anchor:middle" o:gfxdata="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" adj="23873,9655,23070,12856,22220,13915,20896,14892" filled="f" strokecolor="#00b0f0">
+                    <v:textbox inset="0,0,0,0">
+                      <w:txbxContent>
+                        <w:p>
+                          <w:pPr>
+                            <w:jc w:val="right"/>
+                            <w:rPr>
+                              <w:rFonts w:ascii="Arial Narrow" w:hAnsi="Arial Narrow"/>
+                              <w:noProof/>
+                              <w:color w:val="000000" w:themeColor="text1"/>
+                              <w:sz w:val="16"/>
+                              <w:szCs w:val="16"/>
+                              <w:u w:val="single" w:color="00B0F0"/>
+                            </w:rPr>
+                          </w:pPr>
+                          <w:r>
+                            <w:rPr>
+                              <w:rFonts w:ascii="Arial Narrow" w:hAnsi="Arial Narrow"/>
+                              <w:noProof/>
+                              <w:color w:val="000000" w:themeColor="text1"/>
+                              <w:sz w:val="16"/>
+                              <w:szCs w:val="16"/>
+                              <w:u w:val="single" w:color="00B0F0"/>
+                            </w:rPr>
+                            <w:t>● Исследования</w:t>
+                          </w:r>
+                        </w:p>
+                      </w:txbxContent>
+                    </v:textbox>
+                    <o:callout v:ext="edit" minusx="t"/>
+                  </v:shape>
+                  <v:shape id="Выноска 3 (без границы) 106" o:spid="_x0000_s1131" type="#_x0000_t43" style="position:absolute;top:3596;width:12700;height:1404;visibility:visible;mso-wrap-style:square;v-text-anchor:middle" o:gfxdata="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" adj="24091,-9032,23179,4004,22220,10964,21223,17843" filled="f" strokecolor="#00b0f0">
+                    <v:textbox inset="0,0,0,0">
+                      <w:txbxContent>
+                        <w:p>
+                          <w:pPr>
+                            <w:jc w:val="right"/>
+                            <w:rPr>
+                              <w:rFonts w:ascii="Arial Narrow" w:hAnsi="Arial Narrow"/>
+                              <w:noProof/>
+                              <w:color w:val="000000" w:themeColor="text1"/>
+                              <w:sz w:val="16"/>
+                              <w:szCs w:val="16"/>
+                              <w:u w:val="single" w:color="00B0F0"/>
+                            </w:rPr>
+                          </w:pPr>
+                          <w:r>
+                            <w:rPr>
+                              <w:rFonts w:ascii="Arial Narrow" w:hAnsi="Arial Narrow"/>
+                              <w:noProof/>
+                              <w:color w:val="000000" w:themeColor="text1"/>
+                              <w:sz w:val="16"/>
+                              <w:szCs w:val="16"/>
+                              <w:u w:val="single" w:color="00B0F0"/>
+                            </w:rPr>
+                            <w:t>● Новости</w:t>
+                          </w:r>
+                        </w:p>
+                      </w:txbxContent>
+                    </v:textbox>
+                    <o:callout v:ext="edit" minusx="t"/>
+                  </v:shape>
+                </v:group>
+                <v:group id="Группа 107" o:spid="_x0000_s1132" style="position:absolute;left:29772;top:4940;width:18033;height:3177" coordorigin="" coordsize="18033,3176" o:gfxdata="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">
+                  <v:shape id="Выноска 3 (без границы) 108" o:spid="_x0000_s1133" type="#_x0000_t43" style="position:absolute;top:736;width:10712;height:1404;visibility:visible;mso-wrap-style:square;v-text-anchor:middle" o:gfxdata="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" adj="-3401,-6195,-3010,6996,-1468,15255,117,18060" filled="f" strokecolor="#00b0f0">
+                    <v:textbox inset="0,0,0,0">
+                      <w:txbxContent>
+                        <w:p>
+                          <w:pPr>
+                            <w:rPr>
+                              <w:rFonts w:ascii="Arial Narrow" w:hAnsi="Arial Narrow"/>
+                              <w:noProof/>
+                              <w:color w:val="000000" w:themeColor="text1"/>
+                              <w:sz w:val="16"/>
+                              <w:szCs w:val="16"/>
+                              <w:u w:val="single" w:color="00B0F0"/>
+                            </w:rPr>
+                          </w:pPr>
+                          <w:r>
+                            <w:rPr>
+                              <w:rFonts w:ascii="Arial Narrow" w:hAnsi="Arial Narrow"/>
+                              <w:noProof/>
+                              <w:color w:val="000000" w:themeColor="text1"/>
+                              <w:sz w:val="16"/>
+                              <w:szCs w:val="16"/>
+                              <w:u w:val="single" w:color="00B0F0"/>
+                            </w:rPr>
+                            <w:t>Иллюстрации</w:t>
+                          </w:r>
+                        </w:p>
+                      </w:txbxContent>
+                    </v:textbox>
+                  </v:shape>
+                  <v:group id="Группа 109" o:spid="_x0000_s1134" style="position:absolute;left:7193;width:10840;height:3177" coordorigin="" coordsize="10839,3176" o:gfxdata="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">
+                    <v:shape id="Выноска 3 (без границы) 110" o:spid="_x0000_s1135" type="#_x0000_t43" style="position:absolute;width:9874;height:1603;flip:x;visibility:visible;mso-wrap-style:square;v-text-anchor:middle" o:gfxdata="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" adj="25473,28085,24153,20978,22660,16526,21171,15538" filled="f" strokecolor="#00b0f0">
+                      <v:textbox inset="0,0,0,0">
+                        <w:txbxContent>
+                          <w:p>
+                            <w:pPr>
+                              <w:rPr>
+                                <w:rFonts w:ascii="Arial Narrow" w:hAnsi="Arial Narrow"/>
+                                <w:noProof/>
+                                <w:color w:val="000000" w:themeColor="text1"/>
+                                <w:sz w:val="16"/>
+                                <w:szCs w:val="16"/>
+                                <w:u w:val="single" w:color="00B0F0"/>
+                                <w:lang w:val="en-US"/>
+                              </w:rPr>
+                            </w:pPr>
+                            <w:r>
+                              <w:rPr>
+                                <w:rFonts w:ascii="Arial Narrow" w:hAnsi="Arial Narrow"/>
+                                <w:noProof/>
+                                <w:color w:val="000000" w:themeColor="text1"/>
+                                <w:sz w:val="16"/>
+                                <w:szCs w:val="16"/>
+                                <w:u w:val="single" w:color="00B0F0"/>
+                              </w:rPr>
+                              <w:t xml:space="preserve">● </w:t>
+                            </w:r>
+                            <w:r>
+                              <w:rPr>
+                                <w:rFonts w:ascii="Arial Narrow" w:hAnsi="Arial Narrow"/>
+                                <w:noProof/>
+                                <w:color w:val="000000" w:themeColor="text1"/>
+                                <w:sz w:val="16"/>
+                                <w:szCs w:val="16"/>
+                                <w:u w:val="single" w:color="00B0F0"/>
+                                <w:lang w:val="en-US"/>
+                              </w:rPr>
+                              <w:t>Wiki Source</w:t>
+                            </w:r>
+                          </w:p>
+                        </w:txbxContent>
+                      </v:textbox>
+                      <o:callout v:ext="edit" minusx="t" minusy="t"/>
+                    </v:shape>
+                    <v:shape id="Выноска 3 (без границы) 111" o:spid="_x0000_s1136" type="#_x0000_t43" style="position:absolute;top:1646;width:10839;height:1531;flip:x;visibility:visible;mso-wrap-style:square;v-text-anchor:middle" o:gfxdata="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" adj="25251,3769,23889,11438,22602,13868,21314,15781" filled="f" strokecolor="#00b0f0">
+                      <v:textbox inset="0,0,0,0">
+                        <w:txbxContent>
+                          <w:p>
+                            <w:pPr>
+                              <w:rPr>
+                                <w:rFonts w:ascii="Arial Narrow" w:hAnsi="Arial Narrow"/>
+                                <w:noProof/>
+                                <w:color w:val="000000" w:themeColor="text1"/>
+                                <w:sz w:val="16"/>
+                                <w:szCs w:val="16"/>
+                                <w:u w:val="single" w:color="00B0F0"/>
+                                <w:lang w:val="en-US"/>
+                              </w:rPr>
+                            </w:pPr>
+                            <w:r>
+                              <w:rPr>
+                                <w:rFonts w:ascii="Arial Narrow" w:hAnsi="Arial Narrow"/>
+                                <w:noProof/>
+                                <w:color w:val="000000" w:themeColor="text1"/>
+                                <w:sz w:val="16"/>
+                                <w:szCs w:val="16"/>
+                                <w:u w:val="single" w:color="00B0F0"/>
+                              </w:rPr>
+                              <w:t xml:space="preserve">● </w:t>
+                            </w:r>
+                            <w:r>
+                              <w:rPr>
+                                <w:rFonts w:ascii="Arial Narrow" w:hAnsi="Arial Narrow"/>
+                                <w:noProof/>
+                                <w:color w:val="000000" w:themeColor="text1"/>
+                                <w:sz w:val="16"/>
+                                <w:szCs w:val="16"/>
+                                <w:u w:val="single" w:color="00B0F0"/>
+                                <w:lang w:val="en-US"/>
+                              </w:rPr>
+                              <w:t>Image Source</w:t>
+                            </w:r>
+                          </w:p>
+                          <w:p>
+                            <w:pPr>
+                              <w:rPr>
+                                <w:rFonts w:ascii="Arial Narrow" w:hAnsi="Arial Narrow"/>
+                                <w:noProof/>
+                                <w:color w:val="000000" w:themeColor="text1"/>
+                                <w:sz w:val="16"/>
+                                <w:szCs w:val="16"/>
+                                <w:u w:val="single" w:color="00B0F0"/>
+                              </w:rPr>
+                            </w:pPr>
+                          </w:p>
+                        </w:txbxContent>
+                      </v:textbox>
+                      <o:callout v:ext="edit" minusx="t"/>
+                    </v:shape>
+                  </v:group>
+                </v:group>
+              </v:group>
+            </w:pict>
+          </mc:Fallback>
+        </mc:AlternateContent>
+      </w:r>
     </w:p>
-    <w:p/>
-    <w:p/>
-    <w:p/>
     <w:sectPr>
       <w:pgSz w:w="11906" w:h="16838"/>
       <w:pgMar w:top="567" w:right="850" w:bottom="567" w:left="567" w:header="709" w:footer="709" w:gutter="0"/>

</xml_diff>